<commit_message>
Scripts SQL: Agregado error con los acentos y signos de interrogación. Aplicación Web: Arreglada la presentación del pdf de preguntas, los escenarios se muestran por una ventana nueva al igual que la información del agente de configuración Servidor Central: Agregado los parámetros de la conexión a la bd por argumentos.
</commit_message>
<xml_diff>
--- a/Documentos/GuiaConfiguracion.docx
+++ b/Documentos/GuiaConfiguracion.docx
@@ -6,12 +6,118 @@
       <w:pPr>
         <w:jc w:val="center"/>
       </w:pPr>
+    </w:p>
+    <w:p>
+      <w:pPr>
+        <w:jc w:val="center"/>
+      </w:pPr>
+    </w:p>
+    <w:p>
+      <w:pPr>
+        <w:jc w:val="center"/>
+      </w:pPr>
+    </w:p>
+    <w:p>
+      <w:pPr>
+        <w:jc w:val="center"/>
+      </w:pPr>
+    </w:p>
+    <w:p>
+      <w:pPr>
+        <w:jc w:val="center"/>
+      </w:pPr>
+    </w:p>
+    <w:p>
+      <w:pPr>
+        <w:jc w:val="center"/>
+      </w:pPr>
+    </w:p>
+    <w:p>
+      <w:pPr>
+        <w:jc w:val="center"/>
+      </w:pPr>
+    </w:p>
+    <w:p>
+      <w:pPr>
+        <w:jc w:val="center"/>
+      </w:pPr>
+    </w:p>
+    <w:p>
+      <w:pPr>
+        <w:jc w:val="center"/>
+      </w:pPr>
+    </w:p>
+    <w:p>
+      <w:pPr>
+        <w:jc w:val="center"/>
+      </w:pPr>
+    </w:p>
+    <w:p>
+      <w:pPr>
+        <w:jc w:val="center"/>
+      </w:pPr>
+    </w:p>
+    <w:p>
+      <w:pPr>
+        <w:jc w:val="center"/>
+      </w:pPr>
+    </w:p>
+    <w:p>
+      <w:pPr>
+        <w:jc w:val="center"/>
+      </w:pPr>
+    </w:p>
+    <w:p>
+      <w:pPr>
+        <w:jc w:val="center"/>
+      </w:pPr>
+    </w:p>
+    <w:p>
+      <w:pPr>
+        <w:jc w:val="center"/>
+      </w:pPr>
+    </w:p>
+    <w:p>
+      <w:pPr>
+        <w:jc w:val="center"/>
+      </w:pPr>
+    </w:p>
+    <w:p>
+      <w:pPr>
+        <w:jc w:val="center"/>
+      </w:pPr>
+    </w:p>
+    <w:p>
+      <w:pPr>
+        <w:jc w:val="center"/>
+      </w:pPr>
+    </w:p>
+    <w:p>
+      <w:pPr>
+        <w:jc w:val="center"/>
+      </w:pPr>
+    </w:p>
+    <w:p>
+      <w:pPr>
+        <w:jc w:val="center"/>
+      </w:pPr>
+    </w:p>
+    <w:p>
+      <w:pPr>
+        <w:pStyle w:val="Title"/>
+        <w:jc w:val="center"/>
+      </w:pPr>
       <w:r>
         <w:t>GUIA DE CONFIGURACIÓN</w:t>
       </w:r>
-    </w:p>
-    <w:p>
-      <w:pPr>
+      <w:r>
+        <w:t xml:space="preserve"> INFRAESTRUCTURA TECNOLOGICA V1.0</w:t>
+      </w:r>
+    </w:p>
+    <w:p/>
+    <w:p>
+      <w:pPr>
+        <w:pStyle w:val="Heading1"/>
         <w:jc w:val="center"/>
       </w:pPr>
       <w:r>
@@ -19,7 +125,7 @@
       </w:r>
       <w:r>
         <w:lastRenderedPageBreak/>
-        <w:t>REQUISITOS</w:t>
+        <w:t>Requisitos Hardware / Software</w:t>
       </w:r>
     </w:p>
     <w:p>
@@ -35,13 +141,22 @@
           <w:numId w:val="1"/>
         </w:numPr>
         <w:jc w:val="both"/>
+        <w:rPr>
+          <w:rStyle w:val="BookTitle"/>
+        </w:rPr>
       </w:pPr>
       <w:proofErr w:type="spellStart"/>
       <w:r>
+        <w:rPr>
+          <w:rStyle w:val="BookTitle"/>
+        </w:rPr>
         <w:t>Raspberry</w:t>
       </w:r>
       <w:proofErr w:type="spellEnd"/>
       <w:r>
+        <w:rPr>
+          <w:rStyle w:val="BookTitle"/>
+        </w:rPr>
         <w:t xml:space="preserve"> Pi:</w:t>
       </w:r>
     </w:p>
@@ -57,6 +172,9 @@
       <w:r>
         <w:t>Modelo B</w:t>
       </w:r>
+      <w:r>
+        <w:t>.</w:t>
+      </w:r>
     </w:p>
     <w:p>
       <w:pPr>
@@ -70,6 +188,9 @@
       <w:r>
         <w:t>Cable de red o tarjeta inalámbrica</w:t>
       </w:r>
+      <w:r>
+        <w:t>.</w:t>
+      </w:r>
     </w:p>
     <w:p>
       <w:pPr>
@@ -86,7 +207,19 @@
       </w:r>
       <w:proofErr w:type="spellEnd"/>
       <w:r>
-        <w:t xml:space="preserve">  (chequear versión)</w:t>
+        <w:t xml:space="preserve">  (</w:t>
+      </w:r>
+      <w:r>
+        <w:rPr>
+          <w:highlight w:val="yellow"/>
+        </w:rPr>
+        <w:t>chequear versión</w:t>
+      </w:r>
+      <w:r>
+        <w:t>)</w:t>
+      </w:r>
+      <w:r>
+        <w:t>.</w:t>
       </w:r>
     </w:p>
     <w:p>
@@ -101,6 +234,9 @@
       <w:r>
         <w:t>JDK 1.7.0_03 o superior</w:t>
       </w:r>
+      <w:r>
+        <w:t>.</w:t>
+      </w:r>
     </w:p>
     <w:p>
       <w:pPr>
@@ -115,8 +251,14 @@
           <w:numId w:val="1"/>
         </w:numPr>
         <w:jc w:val="both"/>
-      </w:pPr>
-      <w:r>
+        <w:rPr>
+          <w:rStyle w:val="BookTitle"/>
+        </w:rPr>
+      </w:pPr>
+      <w:r>
+        <w:rPr>
+          <w:rStyle w:val="BookTitle"/>
+        </w:rPr>
         <w:t>Base de datos:</w:t>
       </w:r>
     </w:p>
@@ -132,6 +274,9 @@
       <w:r>
         <w:t>Windows 7 Professional 64 bits</w:t>
       </w:r>
+      <w:r>
+        <w:t>.</w:t>
+      </w:r>
     </w:p>
     <w:p>
       <w:pPr>
@@ -156,7 +301,7 @@
         <w:jc w:val="both"/>
       </w:pPr>
       <w:r>
-        <w:t>Al menos un procesador.</w:t>
+        <w:t>Un procesador.</w:t>
       </w:r>
     </w:p>
     <w:p>
@@ -179,6 +324,9 @@
       <w:r>
         <w:t xml:space="preserve"> 11.2.0.2.0</w:t>
       </w:r>
+      <w:r>
+        <w:t>.</w:t>
+      </w:r>
     </w:p>
     <w:p>
       <w:pPr>
@@ -200,6 +348,9 @@
       <w:r>
         <w:t xml:space="preserve"> (opcional, requiere JDK 1.7+)</w:t>
       </w:r>
+      <w:r>
+        <w:t>.</w:t>
+      </w:r>
     </w:p>
     <w:p>
       <w:pPr>
@@ -214,8 +365,14 @@
           <w:numId w:val="1"/>
         </w:numPr>
         <w:jc w:val="both"/>
-      </w:pPr>
-      <w:r>
+        <w:rPr>
+          <w:rStyle w:val="BookTitle"/>
+        </w:rPr>
+      </w:pPr>
+      <w:r>
+        <w:rPr>
+          <w:rStyle w:val="BookTitle"/>
+        </w:rPr>
         <w:t>Servidor Central:</w:t>
       </w:r>
     </w:p>
@@ -242,7 +399,10 @@
         <w:jc w:val="both"/>
       </w:pPr>
       <w:r>
-        <w:t>2GB de memoria RAM.</w:t>
+        <w:t>1</w:t>
+      </w:r>
+      <w:r>
+        <w:t>GB de memoria RAM.</w:t>
       </w:r>
     </w:p>
     <w:p>
@@ -255,7 +415,7 @@
         <w:jc w:val="both"/>
       </w:pPr>
       <w:r>
-        <w:t>Al menos dos procesadores.</w:t>
+        <w:t>Un procesador</w:t>
       </w:r>
     </w:p>
     <w:p>
@@ -280,6 +440,9 @@
         </w:numPr>
         <w:jc w:val="both"/>
       </w:pPr>
+      <w:r>
+        <w:t>Ojdbc6.jar o superior</w:t>
+      </w:r>
     </w:p>
     <w:p>
       <w:pPr>
@@ -287,8 +450,2260 @@
         <w:ind w:left="1440"/>
         <w:jc w:val="both"/>
       </w:pPr>
+    </w:p>
+    <w:p>
+      <w:pPr>
+        <w:pStyle w:val="ListParagraph"/>
+        <w:numPr>
+          <w:ilvl w:val="0"/>
+          <w:numId w:val="1"/>
+        </w:numPr>
+        <w:jc w:val="both"/>
+        <w:rPr>
+          <w:rStyle w:val="BookTitle"/>
+        </w:rPr>
+      </w:pPr>
+      <w:r>
+        <w:rPr>
+          <w:rStyle w:val="BookTitle"/>
+        </w:rPr>
+        <w:t>Agente de configuración:</w:t>
+      </w:r>
+    </w:p>
+    <w:p>
+      <w:pPr>
+        <w:pStyle w:val="ListParagraph"/>
+        <w:numPr>
+          <w:ilvl w:val="1"/>
+          <w:numId w:val="1"/>
+        </w:numPr>
+        <w:jc w:val="both"/>
+      </w:pPr>
+      <w:r>
+        <w:t>JDK 1.7.0_45 o superior.</w:t>
+      </w:r>
+    </w:p>
+    <w:p>
+      <w:pPr>
+        <w:pStyle w:val="ListParagraph"/>
+        <w:ind w:left="1440"/>
+        <w:jc w:val="both"/>
+      </w:pPr>
+    </w:p>
+    <w:p>
+      <w:pPr>
+        <w:pStyle w:val="ListParagraph"/>
+        <w:numPr>
+          <w:ilvl w:val="0"/>
+          <w:numId w:val="1"/>
+        </w:numPr>
+        <w:jc w:val="both"/>
+        <w:rPr>
+          <w:rStyle w:val="BookTitle"/>
+        </w:rPr>
+      </w:pPr>
+      <w:r>
+        <w:rPr>
+          <w:rStyle w:val="BookTitle"/>
+        </w:rPr>
+        <w:t>Librería de mensajes:</w:t>
+      </w:r>
+    </w:p>
+    <w:p>
+      <w:pPr>
+        <w:pStyle w:val="ListParagraph"/>
+        <w:numPr>
+          <w:ilvl w:val="1"/>
+          <w:numId w:val="1"/>
+        </w:numPr>
+        <w:jc w:val="both"/>
+      </w:pPr>
+      <w:r>
+        <w:t>JDK 1.7_0_45 o superior.</w:t>
+      </w:r>
+    </w:p>
+    <w:p>
+      <w:pPr>
+        <w:pStyle w:val="ListParagraph"/>
+        <w:numPr>
+          <w:ilvl w:val="0"/>
+          <w:numId w:val="1"/>
+        </w:numPr>
+        <w:jc w:val="both"/>
+        <w:rPr>
+          <w:rStyle w:val="BookTitle"/>
+        </w:rPr>
+      </w:pPr>
+      <w:r>
+        <w:rPr>
+          <w:rStyle w:val="BookTitle"/>
+        </w:rPr>
+        <w:t>Aplicación Web</w:t>
+      </w:r>
+    </w:p>
+    <w:p>
+      <w:pPr>
+        <w:pStyle w:val="ListParagraph"/>
+        <w:numPr>
+          <w:ilvl w:val="1"/>
+          <w:numId w:val="1"/>
+        </w:numPr>
+        <w:jc w:val="both"/>
+      </w:pPr>
+      <w:proofErr w:type="spellStart"/>
+      <w:r>
+        <w:t>Glassfish</w:t>
+      </w:r>
+      <w:proofErr w:type="spellEnd"/>
+      <w:r>
+        <w:t xml:space="preserve"> Server versión  3.12.2.</w:t>
+      </w:r>
+    </w:p>
+    <w:p>
+      <w:pPr>
+        <w:pStyle w:val="ListParagraph"/>
+        <w:numPr>
+          <w:ilvl w:val="1"/>
+          <w:numId w:val="1"/>
+        </w:numPr>
+        <w:jc w:val="both"/>
+      </w:pPr>
+      <w:r>
+        <w:t>2GB de memoria RAM.</w:t>
+      </w:r>
+    </w:p>
+    <w:p>
+      <w:pPr>
+        <w:pStyle w:val="ListParagraph"/>
+        <w:numPr>
+          <w:ilvl w:val="1"/>
+          <w:numId w:val="1"/>
+        </w:numPr>
+        <w:jc w:val="both"/>
+      </w:pPr>
+      <w:r>
+        <w:t>Al menos dos procesadores.</w:t>
+      </w:r>
+    </w:p>
+    <w:p>
+      <w:pPr>
+        <w:pStyle w:val="ListParagraph"/>
+        <w:numPr>
+          <w:ilvl w:val="1"/>
+          <w:numId w:val="1"/>
+        </w:numPr>
+        <w:jc w:val="both"/>
+      </w:pPr>
+      <w:r>
+        <w:t>JDK 1.7.0_45 o superior.</w:t>
+      </w:r>
+    </w:p>
+    <w:p>
+      <w:pPr>
+        <w:pStyle w:val="ListParagraph"/>
+        <w:numPr>
+          <w:ilvl w:val="1"/>
+          <w:numId w:val="1"/>
+        </w:numPr>
+        <w:jc w:val="both"/>
+      </w:pPr>
+      <w:proofErr w:type="spellStart"/>
+      <w:r>
+        <w:t>Librerias</w:t>
+      </w:r>
+      <w:proofErr w:type="spellEnd"/>
+      <w:r>
+        <w:t>:</w:t>
+      </w:r>
+    </w:p>
+    <w:p>
+      <w:pPr>
+        <w:pStyle w:val="ListParagraph"/>
+        <w:numPr>
+          <w:ilvl w:val="2"/>
+          <w:numId w:val="1"/>
+        </w:numPr>
+        <w:jc w:val="both"/>
+      </w:pPr>
+      <w:r>
+        <w:t>Ojdbc6.jar</w:t>
+      </w:r>
+    </w:p>
+    <w:p>
+      <w:pPr>
+        <w:pStyle w:val="ListParagraph"/>
+        <w:numPr>
+          <w:ilvl w:val="2"/>
+          <w:numId w:val="1"/>
+        </w:numPr>
+        <w:jc w:val="both"/>
+      </w:pPr>
+      <w:r>
+        <w:t>Commons-fileupload-1.3.jar</w:t>
+      </w:r>
+    </w:p>
+    <w:p>
+      <w:pPr>
+        <w:pStyle w:val="ListParagraph"/>
+        <w:numPr>
+          <w:ilvl w:val="2"/>
+          <w:numId w:val="1"/>
+        </w:numPr>
+        <w:jc w:val="both"/>
+      </w:pPr>
+      <w:r>
+        <w:t>Commons-io-2.4.jar</w:t>
+      </w:r>
+    </w:p>
+    <w:p>
+      <w:pPr>
+        <w:pStyle w:val="ListParagraph"/>
+        <w:numPr>
+          <w:ilvl w:val="2"/>
+          <w:numId w:val="1"/>
+        </w:numPr>
+        <w:jc w:val="both"/>
+      </w:pPr>
+      <w:r>
+        <w:t>Jdom-2.0.5.jar</w:t>
+      </w:r>
+    </w:p>
+    <w:p>
+      <w:pPr>
+        <w:pStyle w:val="ListParagraph"/>
+        <w:numPr>
+          <w:ilvl w:val="2"/>
+          <w:numId w:val="1"/>
+        </w:numPr>
+        <w:jc w:val="both"/>
+      </w:pPr>
+      <w:r>
+        <w:t>Itextpdf-5.1.3.jar</w:t>
+      </w:r>
+    </w:p>
+    <w:p>
+      <w:pPr>
+        <w:pStyle w:val="ListParagraph"/>
+        <w:numPr>
+          <w:ilvl w:val="0"/>
+          <w:numId w:val="1"/>
+        </w:numPr>
+        <w:jc w:val="both"/>
+      </w:pPr>
+      <w:r>
+        <w:rPr>
+          <w:rStyle w:val="BookTitle"/>
+        </w:rPr>
+        <w:t>Otros</w:t>
+      </w:r>
+      <w:r>
+        <w:t>:</w:t>
+      </w:r>
+    </w:p>
+    <w:p>
+      <w:pPr>
+        <w:pStyle w:val="ListParagraph"/>
+        <w:numPr>
+          <w:ilvl w:val="1"/>
+          <w:numId w:val="1"/>
+        </w:numPr>
+        <w:jc w:val="both"/>
+      </w:pPr>
+      <w:r>
+        <w:t xml:space="preserve">Editor utilizado: </w:t>
+      </w:r>
+      <w:proofErr w:type="spellStart"/>
+      <w:r>
+        <w:t>Netbeans</w:t>
+      </w:r>
+      <w:proofErr w:type="spellEnd"/>
+      <w:r>
+        <w:t xml:space="preserve"> versión 7.4</w:t>
+      </w:r>
+    </w:p>
+    <w:p>
+      <w:pPr>
+        <w:pStyle w:val="ListParagraph"/>
+        <w:numPr>
+          <w:ilvl w:val="1"/>
+          <w:numId w:val="1"/>
+        </w:numPr>
+        <w:jc w:val="both"/>
+      </w:pPr>
+      <w:r>
+        <w:t xml:space="preserve">Control de versiones: </w:t>
+      </w:r>
+      <w:proofErr w:type="spellStart"/>
+      <w:r>
+        <w:t>Git</w:t>
+      </w:r>
+      <w:proofErr w:type="spellEnd"/>
+    </w:p>
+    <w:p>
+      <w:pPr>
+        <w:pStyle w:val="ListParagraph"/>
+        <w:numPr>
+          <w:ilvl w:val="1"/>
+          <w:numId w:val="1"/>
+        </w:numPr>
+        <w:jc w:val="both"/>
+      </w:pPr>
+      <w:r>
+        <w:t xml:space="preserve">Repositorio utilizado: </w:t>
+      </w:r>
+      <w:proofErr w:type="spellStart"/>
+      <w:r>
+        <w:t>Bitbucket</w:t>
+      </w:r>
+      <w:proofErr w:type="spellEnd"/>
+      <w:r>
+        <w:t xml:space="preserve">, dirección de la infraestructura: </w:t>
+      </w:r>
+      <w:r>
+        <w:t>https://bitbucket.org/qckzr/teg-hs</w:t>
+      </w:r>
+    </w:p>
+    <w:p>
+      <w:pPr>
+        <w:pStyle w:val="ListParagraph"/>
+        <w:ind w:left="1080"/>
+        <w:jc w:val="both"/>
+      </w:pPr>
+      <w:r>
+        <w:br w:type="column"/>
+      </w:r>
+    </w:p>
+    <w:p>
+      <w:pPr>
+        <w:pStyle w:val="Heading1"/>
+        <w:jc w:val="center"/>
+      </w:pPr>
+      <w:r>
+        <w:t>Configuración</w:t>
+      </w:r>
+    </w:p>
+    <w:p/>
+    <w:p>
+      <w:pPr>
+        <w:pStyle w:val="ListParagraph"/>
+        <w:numPr>
+          <w:ilvl w:val="0"/>
+          <w:numId w:val="7"/>
+        </w:numPr>
+        <w:rPr>
+          <w:rStyle w:val="Emphasis"/>
+          <w:b/>
+          <w:i w:val="0"/>
+        </w:rPr>
+      </w:pPr>
+      <w:proofErr w:type="spellStart"/>
+      <w:r>
+        <w:rPr>
+          <w:rStyle w:val="Emphasis"/>
+          <w:b/>
+          <w:i w:val="0"/>
+        </w:rPr>
+        <w:t>Raspberry</w:t>
+      </w:r>
+      <w:proofErr w:type="spellEnd"/>
+      <w:r>
+        <w:rPr>
+          <w:rStyle w:val="Emphasis"/>
+          <w:b/>
+          <w:i w:val="0"/>
+        </w:rPr>
+        <w:t xml:space="preserve"> Pi:</w:t>
+      </w:r>
+    </w:p>
+    <w:p>
+      <w:pPr>
+        <w:pStyle w:val="ListParagraph"/>
+        <w:rPr>
+          <w:rStyle w:val="Emphasis"/>
+          <w:i w:val="0"/>
+        </w:rPr>
+      </w:pPr>
+    </w:p>
+    <w:p>
+      <w:pPr>
+        <w:pStyle w:val="ListParagraph"/>
+        <w:numPr>
+          <w:ilvl w:val="0"/>
+          <w:numId w:val="8"/>
+        </w:numPr>
+        <w:rPr>
+          <w:rStyle w:val="Emphasis"/>
+          <w:i w:val="0"/>
+        </w:rPr>
+      </w:pPr>
+      <w:r>
+        <w:rPr>
+          <w:rStyle w:val="Emphasis"/>
+          <w:i w:val="0"/>
+        </w:rPr>
+        <w:t xml:space="preserve">Cada </w:t>
+      </w:r>
+      <w:proofErr w:type="spellStart"/>
+      <w:r>
+        <w:rPr>
+          <w:rStyle w:val="Emphasis"/>
+          <w:i w:val="0"/>
+        </w:rPr>
+        <w:t>Raspberry</w:t>
+      </w:r>
+      <w:proofErr w:type="spellEnd"/>
+      <w:r>
+        <w:rPr>
+          <w:rStyle w:val="Emphasis"/>
+          <w:i w:val="0"/>
+        </w:rPr>
+        <w:t xml:space="preserve"> Pi posee una dirección </w:t>
+      </w:r>
+      <w:proofErr w:type="spellStart"/>
+      <w:r>
+        <w:rPr>
+          <w:rStyle w:val="Emphasis"/>
+          <w:i w:val="0"/>
+        </w:rPr>
+        <w:t>ip</w:t>
+      </w:r>
+      <w:proofErr w:type="spellEnd"/>
+      <w:r>
+        <w:rPr>
+          <w:rStyle w:val="Emphasis"/>
+          <w:i w:val="0"/>
+        </w:rPr>
+        <w:t xml:space="preserve"> estática. Para cada nodo esta es su dirección:</w:t>
+      </w:r>
+    </w:p>
+    <w:p>
+      <w:pPr>
+        <w:pStyle w:val="ListParagraph"/>
+        <w:numPr>
+          <w:ilvl w:val="1"/>
+          <w:numId w:val="7"/>
+        </w:numPr>
+        <w:rPr>
+          <w:rStyle w:val="Emphasis"/>
+          <w:i w:val="0"/>
+        </w:rPr>
+      </w:pPr>
+      <w:r>
+        <w:rPr>
+          <w:rStyle w:val="Emphasis"/>
+          <w:i w:val="0"/>
+        </w:rPr>
+        <w:t>Nodo 1: 192.168.1.191</w:t>
+      </w:r>
+    </w:p>
+    <w:p>
+      <w:pPr>
+        <w:pStyle w:val="ListParagraph"/>
+        <w:numPr>
+          <w:ilvl w:val="1"/>
+          <w:numId w:val="7"/>
+        </w:numPr>
+        <w:rPr>
+          <w:rStyle w:val="Emphasis"/>
+          <w:i w:val="0"/>
+        </w:rPr>
+      </w:pPr>
+      <w:r>
+        <w:rPr>
+          <w:rStyle w:val="Emphasis"/>
+          <w:i w:val="0"/>
+        </w:rPr>
+        <w:t>Nodo 2: 192.168.1.192</w:t>
+      </w:r>
+    </w:p>
+    <w:p>
+      <w:pPr>
+        <w:pStyle w:val="ListParagraph"/>
+        <w:numPr>
+          <w:ilvl w:val="1"/>
+          <w:numId w:val="7"/>
+        </w:numPr>
+        <w:rPr>
+          <w:rStyle w:val="Emphasis"/>
+          <w:i w:val="0"/>
+        </w:rPr>
+      </w:pPr>
+      <w:r>
+        <w:rPr>
+          <w:rStyle w:val="Emphasis"/>
+          <w:i w:val="0"/>
+        </w:rPr>
+        <w:t>Nodo 3: 192.168.1.193</w:t>
+      </w:r>
+    </w:p>
+    <w:p>
+      <w:pPr>
+        <w:pStyle w:val="ListParagraph"/>
+        <w:numPr>
+          <w:ilvl w:val="1"/>
+          <w:numId w:val="7"/>
+        </w:numPr>
+        <w:rPr>
+          <w:rStyle w:val="Emphasis"/>
+          <w:i w:val="0"/>
+        </w:rPr>
+      </w:pPr>
+      <w:r>
+        <w:rPr>
+          <w:rStyle w:val="Emphasis"/>
+          <w:i w:val="0"/>
+        </w:rPr>
+        <w:t>Nodo 3: 192.168.1.194</w:t>
+      </w:r>
+    </w:p>
+    <w:p>
+      <w:pPr>
+        <w:ind w:firstLine="720"/>
+        <w:rPr>
+          <w:rStyle w:val="Emphasis"/>
+          <w:i w:val="0"/>
+        </w:rPr>
+      </w:pPr>
+    </w:p>
+    <w:p>
+      <w:pPr>
+        <w:pStyle w:val="ListParagraph"/>
+        <w:numPr>
+          <w:ilvl w:val="0"/>
+          <w:numId w:val="8"/>
+        </w:numPr>
+        <w:rPr>
+          <w:rStyle w:val="Emphasis"/>
+          <w:i w:val="0"/>
+        </w:rPr>
+      </w:pPr>
+      <w:r>
+        <w:rPr>
+          <w:rStyle w:val="Emphasis"/>
+          <w:i w:val="0"/>
+        </w:rPr>
+        <w:t>El u</w:t>
+      </w:r>
+      <w:r>
+        <w:rPr>
+          <w:rStyle w:val="Emphasis"/>
+          <w:i w:val="0"/>
+        </w:rPr>
+        <w:t xml:space="preserve">suario y contraseña de cada </w:t>
+      </w:r>
+      <w:proofErr w:type="spellStart"/>
+      <w:r>
+        <w:rPr>
+          <w:rStyle w:val="Emphasis"/>
+          <w:i w:val="0"/>
+        </w:rPr>
+        <w:t>Raspberry</w:t>
+      </w:r>
+      <w:proofErr w:type="spellEnd"/>
+      <w:r>
+        <w:rPr>
+          <w:rStyle w:val="Emphasis"/>
+          <w:i w:val="0"/>
+        </w:rPr>
+        <w:t xml:space="preserve"> Pi</w:t>
+      </w:r>
+      <w:r>
+        <w:rPr>
+          <w:rStyle w:val="Emphasis"/>
+          <w:i w:val="0"/>
+        </w:rPr>
+        <w:t xml:space="preserve">: pi / </w:t>
+      </w:r>
+      <w:proofErr w:type="spellStart"/>
+      <w:r>
+        <w:rPr>
+          <w:rStyle w:val="Emphasis"/>
+          <w:i w:val="0"/>
+        </w:rPr>
+        <w:t>raspberry</w:t>
+      </w:r>
+      <w:proofErr w:type="spellEnd"/>
+      <w:r>
+        <w:rPr>
+          <w:rStyle w:val="Emphasis"/>
+          <w:i w:val="0"/>
+        </w:rPr>
+        <w:t>.</w:t>
+      </w:r>
+    </w:p>
+    <w:p>
+      <w:pPr>
+        <w:ind w:firstLine="720"/>
+        <w:rPr>
+          <w:rStyle w:val="Emphasis"/>
+          <w:i w:val="0"/>
+        </w:rPr>
+      </w:pPr>
+    </w:p>
+    <w:p>
+      <w:pPr>
+        <w:pStyle w:val="ListParagraph"/>
+        <w:numPr>
+          <w:ilvl w:val="0"/>
+          <w:numId w:val="8"/>
+        </w:numPr>
+        <w:rPr>
+          <w:rStyle w:val="Emphasis"/>
+          <w:i w:val="0"/>
+        </w:rPr>
+      </w:pPr>
+      <w:r>
+        <w:rPr>
+          <w:rStyle w:val="Emphasis"/>
+          <w:i w:val="0"/>
+        </w:rPr>
+        <w:t>Se i</w:t>
+      </w:r>
+      <w:r>
+        <w:rPr>
+          <w:rStyle w:val="Emphasis"/>
+          <w:i w:val="0"/>
+        </w:rPr>
+        <w:t>nstal</w:t>
+      </w:r>
+      <w:r>
+        <w:rPr>
+          <w:rStyle w:val="Emphasis"/>
+          <w:i w:val="0"/>
+        </w:rPr>
+        <w:t>ó</w:t>
+      </w:r>
+      <w:r>
+        <w:rPr>
+          <w:rStyle w:val="Emphasis"/>
+          <w:i w:val="0"/>
+        </w:rPr>
+        <w:t xml:space="preserve"> el </w:t>
+      </w:r>
+      <w:proofErr w:type="spellStart"/>
+      <w:r>
+        <w:rPr>
+          <w:rStyle w:val="Emphasis"/>
+          <w:i w:val="0"/>
+        </w:rPr>
+        <w:t>jdk</w:t>
+      </w:r>
+      <w:proofErr w:type="spellEnd"/>
+      <w:r>
+        <w:rPr>
+          <w:rStyle w:val="Emphasis"/>
+          <w:i w:val="0"/>
+        </w:rPr>
+        <w:t xml:space="preserve"> siguiendo este enlace </w:t>
+      </w:r>
+      <w:hyperlink r:id="rId6" w:history="1">
+        <w:r>
+          <w:rPr>
+            <w:rStyle w:val="Emphasis"/>
+            <w:i w:val="0"/>
+          </w:rPr>
+          <w:t>http://www.oracle.com/technetwork/articles/java/raspberrypi-1704896.html</w:t>
+        </w:r>
+      </w:hyperlink>
+    </w:p>
+    <w:p>
+      <w:pPr>
+        <w:ind w:left="720"/>
+        <w:rPr>
+          <w:rStyle w:val="Emphasis"/>
+          <w:i w:val="0"/>
+        </w:rPr>
+      </w:pPr>
+    </w:p>
+    <w:p>
+      <w:pPr>
+        <w:pStyle w:val="ListParagraph"/>
+        <w:numPr>
+          <w:ilvl w:val="0"/>
+          <w:numId w:val="8"/>
+        </w:numPr>
+        <w:rPr>
+          <w:rStyle w:val="Emphasis"/>
+          <w:i w:val="0"/>
+        </w:rPr>
+      </w:pPr>
+      <w:r>
+        <w:rPr>
+          <w:rStyle w:val="Emphasis"/>
+          <w:i w:val="0"/>
+        </w:rPr>
+        <w:t>Para permitir la comunicación entre el servidor central se habilitó el</w:t>
+      </w:r>
+      <w:r>
+        <w:rPr>
+          <w:rStyle w:val="Emphasis"/>
+          <w:i w:val="0"/>
+        </w:rPr>
+        <w:t xml:space="preserve"> modulo de SSH</w:t>
+      </w:r>
+      <w:r>
+        <w:rPr>
+          <w:rStyle w:val="Emphasis"/>
+          <w:i w:val="0"/>
+        </w:rPr>
+        <w:t>.</w:t>
+      </w:r>
+    </w:p>
+    <w:p>
+      <w:pPr>
+        <w:rPr>
+          <w:rStyle w:val="Emphasis"/>
+          <w:i w:val="0"/>
+        </w:rPr>
+      </w:pPr>
+    </w:p>
+    <w:p>
+      <w:pPr>
+        <w:pStyle w:val="ListParagraph"/>
+        <w:numPr>
+          <w:ilvl w:val="0"/>
+          <w:numId w:val="8"/>
+        </w:numPr>
+        <w:rPr>
+          <w:rStyle w:val="Emphasis"/>
+          <w:i w:val="0"/>
+        </w:rPr>
+      </w:pPr>
+      <w:r>
+        <w:rPr>
+          <w:rStyle w:val="Emphasis"/>
+          <w:i w:val="0"/>
+        </w:rPr>
+        <w:t>Los ejecutables de las aplicaciones de sistema</w:t>
+      </w:r>
+      <w:r>
+        <w:rPr>
+          <w:rStyle w:val="Emphasis"/>
+          <w:i w:val="0"/>
+        </w:rPr>
+        <w:t xml:space="preserve">s distribuidos son alojados en el directorio Desktop, es por ello que se debe crear un </w:t>
+      </w:r>
+      <w:r>
+        <w:rPr>
+          <w:rStyle w:val="Emphasis"/>
+          <w:i w:val="0"/>
+        </w:rPr>
+        <w:t xml:space="preserve">directorio </w:t>
+      </w:r>
+      <w:proofErr w:type="spellStart"/>
+      <w:r>
+        <w:rPr>
+          <w:rStyle w:val="Emphasis"/>
+          <w:i w:val="0"/>
+        </w:rPr>
+        <w:t>lib</w:t>
+      </w:r>
+      <w:proofErr w:type="spellEnd"/>
+      <w:r>
+        <w:rPr>
+          <w:rStyle w:val="Emphasis"/>
+          <w:i w:val="0"/>
+        </w:rPr>
+        <w:t xml:space="preserve"> en /home/pi/Desktop y almacenar el ejecutable de la librería de mensajes</w:t>
+      </w:r>
+      <w:r>
+        <w:rPr>
+          <w:rStyle w:val="Emphasis"/>
+          <w:i w:val="0"/>
+        </w:rPr>
+        <w:t>.</w:t>
+      </w:r>
+    </w:p>
+    <w:p>
+      <w:pPr>
+        <w:rPr>
+          <w:rStyle w:val="Emphasis"/>
+          <w:i w:val="0"/>
+        </w:rPr>
+      </w:pPr>
+    </w:p>
+    <w:p>
+      <w:pPr>
+        <w:pStyle w:val="ListParagraph"/>
+        <w:numPr>
+          <w:ilvl w:val="0"/>
+          <w:numId w:val="8"/>
+        </w:numPr>
+        <w:rPr>
+          <w:rStyle w:val="Emphasis"/>
+          <w:i w:val="0"/>
+        </w:rPr>
+      </w:pPr>
+      <w:r>
+        <w:rPr>
+          <w:rStyle w:val="Emphasis"/>
+          <w:i w:val="0"/>
+        </w:rPr>
+        <w:t>Puerto de escucha de mensajes (aplicaciones sistemas distribuidos): 1337.</w:t>
+      </w:r>
+    </w:p>
+    <w:p>
+      <w:pPr>
+        <w:rPr>
+          <w:rStyle w:val="Emphasis"/>
+          <w:i w:val="0"/>
+        </w:rPr>
+      </w:pPr>
+    </w:p>
+    <w:p>
+      <w:pPr>
+        <w:pStyle w:val="ListParagraph"/>
+        <w:numPr>
+          <w:ilvl w:val="0"/>
+          <w:numId w:val="7"/>
+        </w:numPr>
+        <w:rPr>
+          <w:rStyle w:val="Emphasis"/>
+          <w:b/>
+          <w:i w:val="0"/>
+        </w:rPr>
+      </w:pPr>
+      <w:r>
+        <w:rPr>
+          <w:rStyle w:val="Emphasis"/>
+          <w:b/>
+          <w:i w:val="0"/>
+        </w:rPr>
+        <w:t xml:space="preserve">Base de datos </w:t>
+      </w:r>
+      <w:r>
+        <w:rPr>
+          <w:rStyle w:val="Emphasis"/>
+          <w:b/>
+          <w:i w:val="0"/>
+        </w:rPr>
+        <w:t>:</w:t>
+      </w:r>
+    </w:p>
+    <w:p>
+      <w:pPr>
+        <w:pStyle w:val="ListParagraph"/>
+        <w:rPr>
+          <w:rStyle w:val="Emphasis"/>
+          <w:i w:val="0"/>
+        </w:rPr>
+      </w:pPr>
+    </w:p>
+    <w:p>
+      <w:pPr>
+        <w:pStyle w:val="ListParagraph"/>
+        <w:numPr>
+          <w:ilvl w:val="1"/>
+          <w:numId w:val="7"/>
+        </w:numPr>
+        <w:rPr>
+          <w:rStyle w:val="Emphasis"/>
+          <w:i w:val="0"/>
+        </w:rPr>
+      </w:pPr>
+      <w:r>
+        <w:rPr>
+          <w:rStyle w:val="Emphasis"/>
+          <w:i w:val="0"/>
+        </w:rPr>
+        <w:t xml:space="preserve">Posee  dirección </w:t>
+      </w:r>
+      <w:proofErr w:type="spellStart"/>
+      <w:r>
+        <w:rPr>
+          <w:rStyle w:val="Emphasis"/>
+          <w:i w:val="0"/>
+        </w:rPr>
+        <w:t>ip</w:t>
+      </w:r>
+      <w:proofErr w:type="spellEnd"/>
+      <w:r>
+        <w:rPr>
+          <w:rStyle w:val="Emphasis"/>
+          <w:i w:val="0"/>
+        </w:rPr>
+        <w:t xml:space="preserve"> estática de valor</w:t>
+      </w:r>
+      <w:r>
+        <w:rPr>
+          <w:rStyle w:val="Emphasis"/>
+          <w:i w:val="0"/>
+        </w:rPr>
+        <w:t>: 192.168.1.200</w:t>
+      </w:r>
+    </w:p>
+    <w:p>
+      <w:pPr>
+        <w:pStyle w:val="ListParagraph"/>
+        <w:ind w:left="1440"/>
+        <w:rPr>
+          <w:rStyle w:val="Emphasis"/>
+          <w:i w:val="0"/>
+        </w:rPr>
+      </w:pPr>
+    </w:p>
+    <w:p>
+      <w:pPr>
+        <w:pStyle w:val="ListParagraph"/>
+        <w:numPr>
+          <w:ilvl w:val="1"/>
+          <w:numId w:val="7"/>
+        </w:numPr>
+        <w:rPr>
+          <w:rStyle w:val="Emphasis"/>
+          <w:i w:val="0"/>
+        </w:rPr>
+      </w:pPr>
+      <w:r>
+        <w:rPr>
+          <w:rStyle w:val="Emphasis"/>
+          <w:i w:val="0"/>
+        </w:rPr>
+        <w:t>D</w:t>
+      </w:r>
+      <w:r>
+        <w:rPr>
+          <w:rStyle w:val="Emphasis"/>
+          <w:i w:val="0"/>
+        </w:rPr>
+        <w:t>e</w:t>
+      </w:r>
+      <w:r>
+        <w:rPr>
+          <w:rStyle w:val="Emphasis"/>
+          <w:i w:val="0"/>
+        </w:rPr>
+        <w:t>be estar en ejecución antes de iniciar la aplicación web.</w:t>
+      </w:r>
+    </w:p>
+    <w:p>
+      <w:pPr>
+        <w:rPr>
+          <w:rStyle w:val="Emphasis"/>
+          <w:i w:val="0"/>
+        </w:rPr>
+      </w:pPr>
+    </w:p>
+    <w:p>
+      <w:pPr>
+        <w:pStyle w:val="ListParagraph"/>
+        <w:numPr>
+          <w:ilvl w:val="1"/>
+          <w:numId w:val="7"/>
+        </w:numPr>
+        <w:rPr>
+          <w:rStyle w:val="Emphasis"/>
+          <w:i w:val="0"/>
+        </w:rPr>
+      </w:pPr>
+      <w:r>
+        <w:rPr>
+          <w:rStyle w:val="Emphasis"/>
+          <w:i w:val="0"/>
+        </w:rPr>
+        <w:t>Los Scripts de la base de datos son:</w:t>
+      </w:r>
+      <w:r>
+        <w:rPr>
+          <w:rStyle w:val="Emphasis"/>
+          <w:i w:val="0"/>
+        </w:rPr>
+        <w:t xml:space="preserve"> CREATES.SQL, DROPS.SQL y INSERTS.SQL</w:t>
+      </w:r>
+      <w:r>
+        <w:rPr>
+          <w:rStyle w:val="Emphasis"/>
+          <w:i w:val="0"/>
+        </w:rPr>
+        <w:t>.</w:t>
+      </w:r>
+    </w:p>
+    <w:p>
+      <w:pPr>
+        <w:pStyle w:val="ListParagraph"/>
+        <w:ind w:left="1440"/>
+        <w:rPr>
+          <w:rStyle w:val="Emphasis"/>
+          <w:i w:val="0"/>
+        </w:rPr>
+      </w:pPr>
+    </w:p>
+    <w:p>
+      <w:pPr>
+        <w:pStyle w:val="ListParagraph"/>
+        <w:numPr>
+          <w:ilvl w:val="1"/>
+          <w:numId w:val="7"/>
+        </w:numPr>
+        <w:rPr>
+          <w:rStyle w:val="Emphasis"/>
+          <w:i w:val="0"/>
+        </w:rPr>
+      </w:pPr>
+      <w:r>
+        <w:rPr>
+          <w:rStyle w:val="Emphasis"/>
+          <w:i w:val="0"/>
+        </w:rPr>
+        <w:t>Se debe c</w:t>
+      </w:r>
+      <w:r>
+        <w:rPr>
+          <w:rStyle w:val="Emphasis"/>
+          <w:i w:val="0"/>
+        </w:rPr>
+        <w:t>onocer el nombre de usuario y contraseña del usuario para conectarse a la base de datos.</w:t>
+      </w:r>
+    </w:p>
+    <w:p>
+      <w:pPr>
+        <w:pStyle w:val="ListParagraph"/>
+        <w:ind w:left="1440"/>
+        <w:rPr>
+          <w:rStyle w:val="Emphasis"/>
+          <w:i w:val="0"/>
+        </w:rPr>
+      </w:pPr>
+    </w:p>
+    <w:p>
+      <w:pPr>
+        <w:pStyle w:val="ListParagraph"/>
+        <w:numPr>
+          <w:ilvl w:val="0"/>
+          <w:numId w:val="7"/>
+        </w:numPr>
+        <w:rPr>
+          <w:rStyle w:val="Emphasis"/>
+          <w:b/>
+          <w:i w:val="0"/>
+        </w:rPr>
+      </w:pPr>
+      <w:r>
+        <w:rPr>
+          <w:rStyle w:val="Emphasis"/>
+          <w:b/>
+          <w:i w:val="0"/>
+        </w:rPr>
+        <w:t>Servidor Central:</w:t>
+      </w:r>
+    </w:p>
+    <w:p>
+      <w:pPr>
+        <w:pStyle w:val="ListParagraph"/>
+        <w:rPr>
+          <w:rStyle w:val="Emphasis"/>
+          <w:i w:val="0"/>
+        </w:rPr>
+      </w:pPr>
+    </w:p>
+    <w:p>
+      <w:pPr>
+        <w:pStyle w:val="ListParagraph"/>
+        <w:numPr>
+          <w:ilvl w:val="1"/>
+          <w:numId w:val="7"/>
+        </w:numPr>
+        <w:rPr>
+          <w:rStyle w:val="Emphasis"/>
+          <w:i w:val="0"/>
+        </w:rPr>
+      </w:pPr>
+      <w:r>
+        <w:rPr>
+          <w:rStyle w:val="Emphasis"/>
+          <w:i w:val="0"/>
+        </w:rPr>
+        <w:t>Posee d</w:t>
+      </w:r>
+      <w:r>
+        <w:rPr>
+          <w:rStyle w:val="Emphasis"/>
+          <w:i w:val="0"/>
+        </w:rPr>
+        <w:t xml:space="preserve">irección </w:t>
+      </w:r>
+      <w:proofErr w:type="spellStart"/>
+      <w:r>
+        <w:rPr>
+          <w:rStyle w:val="Emphasis"/>
+          <w:i w:val="0"/>
+        </w:rPr>
+        <w:t>ip</w:t>
+      </w:r>
+      <w:proofErr w:type="spellEnd"/>
+      <w:r>
+        <w:rPr>
+          <w:rStyle w:val="Emphasis"/>
+          <w:i w:val="0"/>
+        </w:rPr>
+        <w:t xml:space="preserve"> estática</w:t>
+      </w:r>
+      <w:r>
+        <w:rPr>
+          <w:rStyle w:val="Emphasis"/>
+          <w:i w:val="0"/>
+        </w:rPr>
+        <w:t xml:space="preserve"> de valor</w:t>
+      </w:r>
+      <w:r>
+        <w:rPr>
+          <w:rStyle w:val="Emphasis"/>
+          <w:i w:val="0"/>
+        </w:rPr>
+        <w:t>: 192.168.1.199</w:t>
+      </w:r>
+      <w:r>
+        <w:rPr>
+          <w:rStyle w:val="Emphasis"/>
+          <w:i w:val="0"/>
+        </w:rPr>
+        <w:t>.</w:t>
+      </w:r>
+    </w:p>
+    <w:p>
+      <w:pPr>
+        <w:pStyle w:val="ListParagraph"/>
+        <w:ind w:left="1440"/>
+        <w:rPr>
+          <w:rStyle w:val="Emphasis"/>
+          <w:i w:val="0"/>
+        </w:rPr>
+      </w:pPr>
+    </w:p>
+    <w:p>
+      <w:pPr>
+        <w:pStyle w:val="ListParagraph"/>
+        <w:numPr>
+          <w:ilvl w:val="1"/>
+          <w:numId w:val="7"/>
+        </w:numPr>
+        <w:rPr>
+          <w:rStyle w:val="Emphasis"/>
+          <w:i w:val="0"/>
+        </w:rPr>
+      </w:pPr>
+      <w:r>
+        <w:rPr>
+          <w:rStyle w:val="Emphasis"/>
+          <w:i w:val="0"/>
+        </w:rPr>
+        <w:t>Se debe i</w:t>
+      </w:r>
+      <w:r>
+        <w:rPr>
+          <w:rStyle w:val="Emphasis"/>
+          <w:i w:val="0"/>
+        </w:rPr>
+        <w:t>niciar el servidor central antes de iniciar la aplicación web</w:t>
+      </w:r>
+      <w:r>
+        <w:rPr>
+          <w:rStyle w:val="Emphasis"/>
+          <w:i w:val="0"/>
+        </w:rPr>
+        <w:t>.</w:t>
+      </w:r>
+    </w:p>
+    <w:p>
+      <w:pPr>
+        <w:rPr>
+          <w:rStyle w:val="Emphasis"/>
+          <w:i w:val="0"/>
+        </w:rPr>
+      </w:pPr>
+    </w:p>
+    <w:p>
+      <w:pPr>
+        <w:pStyle w:val="ListParagraph"/>
+        <w:ind w:left="1440"/>
+        <w:rPr>
+          <w:rStyle w:val="Emphasis"/>
+          <w:i w:val="0"/>
+        </w:rPr>
+      </w:pPr>
+    </w:p>
+    <w:p>
+      <w:pPr>
+        <w:pStyle w:val="ListParagraph"/>
+        <w:numPr>
+          <w:ilvl w:val="1"/>
+          <w:numId w:val="7"/>
+        </w:numPr>
+        <w:rPr>
+          <w:rStyle w:val="Emphasis"/>
+          <w:i w:val="0"/>
+        </w:rPr>
+      </w:pPr>
+      <w:r>
+        <w:rPr>
+          <w:rStyle w:val="Emphasis"/>
+          <w:i w:val="0"/>
+        </w:rPr>
+        <w:t>Iniciar el ejecutable del servidor centra con los siguientes argumentos: N</w:t>
+      </w:r>
+      <w:r>
+        <w:rPr>
+          <w:rStyle w:val="Emphasis"/>
+          <w:i w:val="0"/>
+        </w:rPr>
+        <w:t xml:space="preserve">ombre de usuario, contraseña, puerto base de datos y dirección </w:t>
+      </w:r>
+      <w:proofErr w:type="spellStart"/>
+      <w:r>
+        <w:rPr>
+          <w:rStyle w:val="Emphasis"/>
+          <w:i w:val="0"/>
+        </w:rPr>
+        <w:t>ip</w:t>
+      </w:r>
+      <w:proofErr w:type="spellEnd"/>
+      <w:r>
+        <w:rPr>
+          <w:rStyle w:val="Emphasis"/>
+          <w:i w:val="0"/>
+        </w:rPr>
+        <w:t>.</w:t>
+      </w:r>
+    </w:p>
+    <w:p>
+      <w:pPr>
+        <w:pStyle w:val="ListParagraph"/>
+        <w:ind w:left="1440"/>
+        <w:rPr>
+          <w:rStyle w:val="Emphasis"/>
+          <w:i w:val="0"/>
+        </w:rPr>
+      </w:pPr>
+    </w:p>
+    <w:p>
+      <w:pPr>
+        <w:pStyle w:val="ListParagraph"/>
+        <w:numPr>
+          <w:ilvl w:val="1"/>
+          <w:numId w:val="7"/>
+        </w:numPr>
+        <w:rPr>
+          <w:rStyle w:val="Emphasis"/>
+          <w:i w:val="0"/>
+        </w:rPr>
+      </w:pPr>
+      <w:r>
+        <w:rPr>
+          <w:rStyle w:val="Emphasis"/>
+          <w:i w:val="0"/>
+        </w:rPr>
+        <w:t xml:space="preserve">Debe existir una carpeta llamada </w:t>
+      </w:r>
+      <w:proofErr w:type="spellStart"/>
+      <w:r>
+        <w:rPr>
+          <w:rStyle w:val="Emphasis"/>
+          <w:i w:val="0"/>
+        </w:rPr>
+        <w:t>lib</w:t>
+      </w:r>
+      <w:proofErr w:type="spellEnd"/>
+      <w:r>
+        <w:rPr>
+          <w:rStyle w:val="Emphasis"/>
+          <w:i w:val="0"/>
+        </w:rPr>
+        <w:t xml:space="preserve"> que contenga el ejecut</w:t>
+      </w:r>
+      <w:r>
+        <w:rPr>
+          <w:rStyle w:val="Emphasis"/>
+          <w:i w:val="0"/>
+        </w:rPr>
+        <w:t xml:space="preserve">able de la librería de mensajes  y el </w:t>
+      </w:r>
+      <w:proofErr w:type="spellStart"/>
+      <w:r>
+        <w:rPr>
+          <w:rStyle w:val="Emphasis"/>
+          <w:i w:val="0"/>
+        </w:rPr>
+        <w:t>ojdbc</w:t>
+      </w:r>
+      <w:proofErr w:type="spellEnd"/>
+      <w:r>
+        <w:rPr>
+          <w:rStyle w:val="Emphasis"/>
+          <w:i w:val="0"/>
+        </w:rPr>
+        <w:t xml:space="preserve"> (</w:t>
+      </w:r>
+      <w:r>
+        <w:rPr>
+          <w:rStyle w:val="Emphasis"/>
+          <w:i w:val="0"/>
+        </w:rPr>
+        <w:t>librería para</w:t>
+      </w:r>
+      <w:r>
+        <w:rPr>
+          <w:rStyle w:val="Emphasis"/>
+          <w:i w:val="0"/>
+        </w:rPr>
+        <w:t xml:space="preserve"> </w:t>
+      </w:r>
+      <w:r>
+        <w:rPr>
+          <w:rStyle w:val="Emphasis"/>
+          <w:i w:val="0"/>
+        </w:rPr>
+        <w:t>ejecutar la conexión con la</w:t>
+      </w:r>
+      <w:r>
+        <w:rPr>
+          <w:rStyle w:val="Emphasis"/>
+          <w:i w:val="0"/>
+        </w:rPr>
+        <w:t xml:space="preserve"> base de datos) en donde se </w:t>
+      </w:r>
+      <w:r>
+        <w:rPr>
+          <w:rStyle w:val="Emphasis"/>
+          <w:i w:val="0"/>
+        </w:rPr>
+        <w:t>encuentre corriendo el ejecutable del servidor central.</w:t>
+      </w:r>
+    </w:p>
+    <w:p>
+      <w:pPr>
+        <w:pStyle w:val="ListParagraph"/>
+        <w:ind w:left="1440"/>
+        <w:rPr>
+          <w:rStyle w:val="Emphasis"/>
+          <w:i w:val="0"/>
+        </w:rPr>
+      </w:pPr>
+    </w:p>
+    <w:p>
+      <w:pPr>
+        <w:pStyle w:val="ListParagraph"/>
+        <w:numPr>
+          <w:ilvl w:val="1"/>
+          <w:numId w:val="7"/>
+        </w:numPr>
+        <w:rPr>
+          <w:rStyle w:val="Emphasis"/>
+          <w:i w:val="0"/>
+        </w:rPr>
+      </w:pPr>
+      <w:r>
+        <w:rPr>
+          <w:rStyle w:val="Emphasis"/>
+          <w:i w:val="0"/>
+        </w:rPr>
+        <w:t xml:space="preserve">El directorio donde se encuentren los scripts de sistema operativo debe ser: </w:t>
+      </w:r>
+      <w:r>
+        <w:rPr>
+          <w:rStyle w:val="Emphasis"/>
+          <w:i w:val="0"/>
+        </w:rPr>
+        <w:t>&lt;</w:t>
+      </w:r>
+      <w:proofErr w:type="spellStart"/>
+      <w:r>
+        <w:rPr>
+          <w:rStyle w:val="Emphasis"/>
+          <w:i w:val="0"/>
+        </w:rPr>
+        <w:t>ruta_del_ejecutable_servidor</w:t>
+      </w:r>
+      <w:proofErr w:type="spellEnd"/>
+      <w:r>
+        <w:rPr>
+          <w:rStyle w:val="Emphasis"/>
+          <w:i w:val="0"/>
+        </w:rPr>
+        <w:t>&gt;/scripts/</w:t>
+      </w:r>
+    </w:p>
+    <w:p>
+      <w:pPr>
+        <w:rPr>
+          <w:rStyle w:val="Emphasis"/>
+          <w:i w:val="0"/>
+        </w:rPr>
+      </w:pPr>
+    </w:p>
+    <w:p>
+      <w:pPr>
+        <w:pStyle w:val="ListParagraph"/>
+        <w:numPr>
+          <w:ilvl w:val="1"/>
+          <w:numId w:val="7"/>
+        </w:numPr>
+        <w:rPr>
+          <w:rStyle w:val="Emphasis"/>
+          <w:i w:val="0"/>
+        </w:rPr>
+      </w:pPr>
+      <w:r>
+        <w:rPr>
+          <w:rStyle w:val="Emphasis"/>
+          <w:i w:val="0"/>
+        </w:rPr>
+        <w:t xml:space="preserve">El directorio donde se encuentre el repositorio de los ejecutables debe ser: </w:t>
+      </w:r>
+      <w:r>
+        <w:rPr>
+          <w:rStyle w:val="Emphasis"/>
+          <w:i w:val="0"/>
+        </w:rPr>
+        <w:t xml:space="preserve"> &lt;</w:t>
+      </w:r>
+      <w:proofErr w:type="spellStart"/>
+      <w:r>
+        <w:rPr>
+          <w:rStyle w:val="Emphasis"/>
+          <w:i w:val="0"/>
+        </w:rPr>
+        <w:t>ruta_del_ejecutable_servidor</w:t>
+      </w:r>
+      <w:proofErr w:type="spellEnd"/>
+      <w:r>
+        <w:rPr>
+          <w:rStyle w:val="Emphasis"/>
+          <w:i w:val="0"/>
+        </w:rPr>
+        <w:t>&gt;/ejecutables/</w:t>
+      </w:r>
+    </w:p>
+    <w:p>
+      <w:pPr>
+        <w:rPr>
+          <w:rStyle w:val="Emphasis"/>
+          <w:i w:val="0"/>
+        </w:rPr>
+      </w:pPr>
+    </w:p>
+    <w:p>
+      <w:pPr>
+        <w:pStyle w:val="ListParagraph"/>
+        <w:numPr>
+          <w:ilvl w:val="1"/>
+          <w:numId w:val="7"/>
+        </w:numPr>
+        <w:rPr>
+          <w:rStyle w:val="Emphasis"/>
+          <w:i w:val="0"/>
+        </w:rPr>
+      </w:pPr>
+      <w:r>
+        <w:rPr>
+          <w:rStyle w:val="Emphasis"/>
+          <w:i w:val="0"/>
+        </w:rPr>
+        <w:t>Puerto de escucha de mensajes</w:t>
+      </w:r>
+      <w:r>
+        <w:rPr>
+          <w:rStyle w:val="Emphasis"/>
+          <w:i w:val="0"/>
+        </w:rPr>
+        <w:t>: 1337.</w:t>
+      </w:r>
+    </w:p>
+    <w:p>
+      <w:pPr>
+        <w:pStyle w:val="ListParagraph"/>
+        <w:ind w:left="1440"/>
+        <w:rPr>
+          <w:rStyle w:val="Emphasis"/>
+          <w:i w:val="0"/>
+        </w:rPr>
+      </w:pPr>
+    </w:p>
+    <w:p>
+      <w:pPr>
+        <w:pStyle w:val="ListParagraph"/>
+        <w:ind w:left="1440"/>
+        <w:rPr>
+          <w:rStyle w:val="Emphasis"/>
+          <w:i w:val="0"/>
+        </w:rPr>
+      </w:pPr>
+    </w:p>
+    <w:p>
+      <w:pPr>
+        <w:pStyle w:val="ListParagraph"/>
+        <w:numPr>
+          <w:ilvl w:val="0"/>
+          <w:numId w:val="7"/>
+        </w:numPr>
+        <w:rPr>
+          <w:rStyle w:val="Emphasis"/>
+          <w:b/>
+          <w:i w:val="0"/>
+        </w:rPr>
+      </w:pPr>
+      <w:r>
+        <w:rPr>
+          <w:rStyle w:val="Emphasis"/>
+          <w:b/>
+          <w:i w:val="0"/>
+        </w:rPr>
+        <w:t>Librería de mensajes</w:t>
+      </w:r>
+      <w:r>
+        <w:rPr>
+          <w:rStyle w:val="Emphasis"/>
+          <w:b/>
+          <w:i w:val="0"/>
+        </w:rPr>
+        <w:t>:</w:t>
+      </w:r>
+    </w:p>
+    <w:p>
+      <w:pPr>
+        <w:pStyle w:val="ListParagraph"/>
+        <w:ind w:left="1440"/>
+        <w:rPr>
+          <w:rStyle w:val="Emphasis"/>
+          <w:i w:val="0"/>
+        </w:rPr>
+      </w:pPr>
+    </w:p>
+    <w:p>
+      <w:pPr>
+        <w:pStyle w:val="ListParagraph"/>
+        <w:numPr>
+          <w:ilvl w:val="1"/>
+          <w:numId w:val="7"/>
+        </w:numPr>
+        <w:rPr>
+          <w:rStyle w:val="Emphasis"/>
+          <w:i w:val="0"/>
+        </w:rPr>
+      </w:pPr>
+      <w:r>
+        <w:rPr>
+          <w:rStyle w:val="Emphasis"/>
+          <w:i w:val="0"/>
+        </w:rPr>
+        <w:t>No requiere de configuración, solo basta con obtener el ejecutable disponible para copiarlo.</w:t>
+      </w:r>
+    </w:p>
+    <w:p>
+      <w:pPr>
+        <w:pStyle w:val="ListParagraph"/>
+        <w:ind w:left="1440"/>
+        <w:rPr>
+          <w:rStyle w:val="Emphasis"/>
+          <w:i w:val="0"/>
+        </w:rPr>
+      </w:pPr>
+    </w:p>
+    <w:p>
+      <w:pPr>
+        <w:pStyle w:val="ListParagraph"/>
+        <w:numPr>
+          <w:ilvl w:val="0"/>
+          <w:numId w:val="7"/>
+        </w:numPr>
+        <w:rPr>
+          <w:rStyle w:val="Emphasis"/>
+          <w:b/>
+          <w:i w:val="0"/>
+        </w:rPr>
+      </w:pPr>
+      <w:r>
+        <w:rPr>
+          <w:rStyle w:val="Emphasis"/>
+          <w:b/>
+          <w:i w:val="0"/>
+        </w:rPr>
+        <w:t>Agente de configuración</w:t>
+      </w:r>
+      <w:r>
+        <w:rPr>
+          <w:rStyle w:val="Emphasis"/>
+          <w:b/>
+          <w:i w:val="0"/>
+        </w:rPr>
+        <w:t>:</w:t>
+      </w:r>
+    </w:p>
+    <w:p>
+      <w:pPr>
+        <w:pStyle w:val="ListParagraph"/>
+        <w:numPr>
+          <w:ilvl w:val="1"/>
+          <w:numId w:val="7"/>
+        </w:numPr>
+        <w:rPr>
+          <w:rStyle w:val="Emphasis"/>
+          <w:i w:val="0"/>
+        </w:rPr>
+      </w:pPr>
+      <w:r>
+        <w:rPr>
+          <w:rStyle w:val="Emphasis"/>
+          <w:i w:val="0"/>
+        </w:rPr>
+        <w:t>Se debe c</w:t>
+      </w:r>
+      <w:r>
+        <w:rPr>
+          <w:rStyle w:val="Emphasis"/>
+          <w:i w:val="0"/>
+        </w:rPr>
+        <w:t>opiar el ejecutable</w:t>
+      </w:r>
+      <w:r>
+        <w:rPr>
+          <w:rStyle w:val="Emphasis"/>
+          <w:i w:val="0"/>
+        </w:rPr>
+        <w:t xml:space="preserve"> del agente de configuración</w:t>
+      </w:r>
+      <w:r>
+        <w:rPr>
+          <w:rStyle w:val="Emphasis"/>
+          <w:i w:val="0"/>
+        </w:rPr>
+        <w:t xml:space="preserve"> en cada nodo </w:t>
+      </w:r>
+      <w:proofErr w:type="spellStart"/>
+      <w:r>
+        <w:rPr>
+          <w:rStyle w:val="Emphasis"/>
+          <w:i w:val="0"/>
+        </w:rPr>
+        <w:t>Raspberry</w:t>
+      </w:r>
+      <w:proofErr w:type="spellEnd"/>
+      <w:r>
+        <w:rPr>
+          <w:rStyle w:val="Emphasis"/>
+          <w:i w:val="0"/>
+        </w:rPr>
+        <w:t xml:space="preserve"> Pi en la ruta: /home/pi/Desktop</w:t>
+      </w:r>
+      <w:r>
+        <w:rPr>
+          <w:rStyle w:val="Emphasis"/>
+          <w:i w:val="0"/>
+        </w:rPr>
+        <w:t>/</w:t>
+      </w:r>
+    </w:p>
+    <w:p>
+      <w:pPr>
+        <w:pStyle w:val="ListParagraph"/>
+        <w:ind w:left="1440"/>
+        <w:rPr>
+          <w:rStyle w:val="Emphasis"/>
+          <w:i w:val="0"/>
+        </w:rPr>
+      </w:pPr>
+    </w:p>
+    <w:p>
+      <w:pPr>
+        <w:pStyle w:val="ListParagraph"/>
+        <w:numPr>
+          <w:ilvl w:val="1"/>
+          <w:numId w:val="7"/>
+        </w:numPr>
+        <w:rPr>
+          <w:rStyle w:val="Emphasis"/>
+          <w:i w:val="0"/>
+        </w:rPr>
+      </w:pPr>
+      <w:r>
+        <w:rPr>
+          <w:rStyle w:val="Emphasis"/>
+          <w:i w:val="0"/>
+        </w:rPr>
+        <w:t>Editar el archivo /</w:t>
+      </w:r>
+      <w:proofErr w:type="spellStart"/>
+      <w:r>
+        <w:rPr>
+          <w:rStyle w:val="Emphasis"/>
+          <w:i w:val="0"/>
+        </w:rPr>
+        <w:t>etc</w:t>
+      </w:r>
+      <w:proofErr w:type="spellEnd"/>
+      <w:r>
+        <w:rPr>
+          <w:rStyle w:val="Emphasis"/>
+          <w:i w:val="0"/>
+        </w:rPr>
+        <w:t>/</w:t>
+      </w:r>
+      <w:proofErr w:type="spellStart"/>
+      <w:r>
+        <w:rPr>
+          <w:rStyle w:val="Emphasis"/>
+          <w:i w:val="0"/>
+        </w:rPr>
+        <w:t>rc.local</w:t>
+      </w:r>
+      <w:proofErr w:type="spellEnd"/>
+      <w:r>
+        <w:rPr>
+          <w:rStyle w:val="Emphasis"/>
+          <w:i w:val="0"/>
+        </w:rPr>
+        <w:t xml:space="preserve"> en el </w:t>
+      </w:r>
+      <w:proofErr w:type="spellStart"/>
+      <w:r>
+        <w:rPr>
+          <w:rStyle w:val="Emphasis"/>
+          <w:i w:val="0"/>
+        </w:rPr>
+        <w:t>Raspberry</w:t>
+      </w:r>
+      <w:proofErr w:type="spellEnd"/>
+      <w:r>
+        <w:rPr>
+          <w:rStyle w:val="Emphasis"/>
+          <w:i w:val="0"/>
+        </w:rPr>
+        <w:t xml:space="preserve"> y colocar el comando: java –</w:t>
+      </w:r>
+      <w:proofErr w:type="spellStart"/>
+      <w:r>
+        <w:rPr>
+          <w:rStyle w:val="Emphasis"/>
+          <w:i w:val="0"/>
+        </w:rPr>
+        <w:t>jar</w:t>
+      </w:r>
+      <w:proofErr w:type="spellEnd"/>
+      <w:r>
+        <w:rPr>
+          <w:rStyle w:val="Emphasis"/>
+          <w:i w:val="0"/>
+        </w:rPr>
+        <w:t xml:space="preserve">  /home/pi/Desktop/AgenteConfiguracion.jar &lt;Puerto 2000&gt; &lt;</w:t>
+      </w:r>
+      <w:proofErr w:type="spellStart"/>
+      <w:r>
+        <w:rPr>
+          <w:rStyle w:val="Emphasis"/>
+          <w:i w:val="0"/>
+        </w:rPr>
+        <w:t>Direccion</w:t>
+      </w:r>
+      <w:proofErr w:type="spellEnd"/>
+      <w:r>
+        <w:rPr>
+          <w:rStyle w:val="Emphasis"/>
+          <w:i w:val="0"/>
+        </w:rPr>
+        <w:t xml:space="preserve"> </w:t>
+      </w:r>
+      <w:proofErr w:type="spellStart"/>
+      <w:r>
+        <w:rPr>
+          <w:rStyle w:val="Emphasis"/>
+          <w:i w:val="0"/>
+        </w:rPr>
+        <w:t>ip</w:t>
+      </w:r>
+      <w:proofErr w:type="spellEnd"/>
+      <w:r>
+        <w:rPr>
+          <w:rStyle w:val="Emphasis"/>
+          <w:i w:val="0"/>
+        </w:rPr>
+        <w:t xml:space="preserve"> del servidor central</w:t>
+      </w:r>
+      <w:r>
+        <w:rPr>
+          <w:rStyle w:val="Emphasis"/>
+          <w:i w:val="0"/>
+        </w:rPr>
+        <w:t>: 192.168.1.199</w:t>
+      </w:r>
+      <w:r>
+        <w:rPr>
+          <w:rStyle w:val="Emphasis"/>
+          <w:i w:val="0"/>
+        </w:rPr>
+        <w:t xml:space="preserve">&gt; &lt;Interfaz de </w:t>
+      </w:r>
+      <w:r>
+        <w:rPr>
+          <w:rStyle w:val="Emphasis"/>
+          <w:i w:val="0"/>
+        </w:rPr>
+        <w:t xml:space="preserve"> red del </w:t>
+      </w:r>
+      <w:proofErr w:type="spellStart"/>
+      <w:r>
+        <w:rPr>
+          <w:rStyle w:val="Emphasis"/>
+          <w:i w:val="0"/>
+        </w:rPr>
+        <w:t>R</w:t>
+      </w:r>
+      <w:r>
+        <w:rPr>
+          <w:rStyle w:val="Emphasis"/>
+          <w:i w:val="0"/>
+        </w:rPr>
+        <w:t>aspberry</w:t>
+      </w:r>
+      <w:proofErr w:type="spellEnd"/>
+      <w:r>
+        <w:rPr>
+          <w:rStyle w:val="Emphasis"/>
+          <w:i w:val="0"/>
+        </w:rPr>
+        <w:t xml:space="preserve"> Pi&gt; </w:t>
+      </w:r>
+    </w:p>
+    <w:p>
+      <w:pPr>
+        <w:rPr>
+          <w:rStyle w:val="Emphasis"/>
+          <w:i w:val="0"/>
+        </w:rPr>
+      </w:pPr>
+    </w:p>
+    <w:p>
+      <w:pPr>
+        <w:pStyle w:val="ListParagraph"/>
+        <w:numPr>
+          <w:ilvl w:val="1"/>
+          <w:numId w:val="7"/>
+        </w:numPr>
+        <w:rPr>
+          <w:rStyle w:val="Emphasis"/>
+          <w:i w:val="0"/>
+        </w:rPr>
+      </w:pPr>
+      <w:r>
+        <w:rPr>
+          <w:rStyle w:val="Emphasis"/>
+          <w:i w:val="0"/>
+        </w:rPr>
+        <w:t>Puerto de escucha de mensajes</w:t>
+      </w:r>
+      <w:r>
+        <w:rPr>
+          <w:rStyle w:val="Emphasis"/>
+          <w:i w:val="0"/>
+        </w:rPr>
+        <w:t xml:space="preserve">: </w:t>
+      </w:r>
+      <w:r>
+        <w:rPr>
+          <w:rStyle w:val="Emphasis"/>
+          <w:i w:val="0"/>
+        </w:rPr>
+        <w:t>2000</w:t>
+      </w:r>
+      <w:r>
+        <w:rPr>
+          <w:rStyle w:val="Emphasis"/>
+          <w:i w:val="0"/>
+        </w:rPr>
+        <w:t>.</w:t>
+      </w:r>
+    </w:p>
+    <w:p>
+      <w:pPr>
+        <w:pStyle w:val="ListParagraph"/>
+        <w:ind w:left="1440"/>
+        <w:rPr>
+          <w:rStyle w:val="Emphasis"/>
+          <w:i w:val="0"/>
+        </w:rPr>
+      </w:pPr>
+    </w:p>
+    <w:p>
+      <w:pPr>
+        <w:pStyle w:val="ListParagraph"/>
+        <w:ind w:left="1440"/>
+        <w:rPr>
+          <w:rStyle w:val="Emphasis"/>
+          <w:i w:val="0"/>
+        </w:rPr>
+      </w:pPr>
+    </w:p>
+    <w:p>
+      <w:pPr>
+        <w:pStyle w:val="ListParagraph"/>
+        <w:numPr>
+          <w:ilvl w:val="0"/>
+          <w:numId w:val="7"/>
+        </w:numPr>
+        <w:rPr>
+          <w:rStyle w:val="Emphasis"/>
+          <w:b/>
+          <w:i w:val="0"/>
+        </w:rPr>
+      </w:pPr>
+      <w:r>
+        <w:rPr>
+          <w:rStyle w:val="Emphasis"/>
+          <w:b/>
+          <w:i w:val="0"/>
+        </w:rPr>
+        <w:t>Aplicación Web</w:t>
+      </w:r>
+      <w:r>
+        <w:rPr>
+          <w:rStyle w:val="Emphasis"/>
+          <w:b/>
+          <w:i w:val="0"/>
+        </w:rPr>
+        <w:t>:</w:t>
+      </w:r>
+    </w:p>
+    <w:p>
+      <w:pPr>
+        <w:pStyle w:val="ListParagraph"/>
+        <w:ind w:left="1440"/>
+        <w:rPr>
+          <w:rStyle w:val="Emphasis"/>
+          <w:i w:val="0"/>
+        </w:rPr>
+      </w:pPr>
+    </w:p>
+    <w:p>
+      <w:pPr>
+        <w:pStyle w:val="ListParagraph"/>
+        <w:numPr>
+          <w:ilvl w:val="1"/>
+          <w:numId w:val="7"/>
+        </w:numPr>
+        <w:rPr>
+          <w:rStyle w:val="Emphasis"/>
+          <w:i w:val="0"/>
+        </w:rPr>
+      </w:pPr>
+      <w:r>
+        <w:rPr>
+          <w:rStyle w:val="Emphasis"/>
+          <w:i w:val="0"/>
+        </w:rPr>
+        <w:t>Por defecto</w:t>
+      </w:r>
+      <w:r>
+        <w:rPr>
+          <w:rStyle w:val="Emphasis"/>
+          <w:i w:val="0"/>
+        </w:rPr>
+        <w:t>, la aplicación web se encuentra configurada</w:t>
+      </w:r>
+      <w:r>
+        <w:rPr>
+          <w:rStyle w:val="Emphasis"/>
+          <w:i w:val="0"/>
+        </w:rPr>
+        <w:t xml:space="preserve"> para trabajar en el mismo computador que el servidor central</w:t>
+      </w:r>
+      <w:r>
+        <w:rPr>
+          <w:rStyle w:val="Emphasis"/>
+          <w:i w:val="0"/>
+        </w:rPr>
+        <w:t>.</w:t>
+      </w:r>
+    </w:p>
+    <w:p>
+      <w:pPr>
+        <w:pStyle w:val="ListParagraph"/>
+        <w:ind w:left="1440"/>
+        <w:rPr>
+          <w:rStyle w:val="Emphasis"/>
+          <w:i w:val="0"/>
+        </w:rPr>
+      </w:pPr>
+    </w:p>
+    <w:p>
+      <w:pPr>
+        <w:pStyle w:val="ListParagraph"/>
+        <w:numPr>
+          <w:ilvl w:val="1"/>
+          <w:numId w:val="7"/>
+        </w:numPr>
+        <w:rPr>
+          <w:rStyle w:val="Emphasis"/>
+          <w:i w:val="0"/>
+        </w:rPr>
+      </w:pPr>
+      <w:r>
+        <w:rPr>
+          <w:rStyle w:val="Emphasis"/>
+          <w:i w:val="0"/>
+        </w:rPr>
+        <w:t xml:space="preserve">Dirección </w:t>
+      </w:r>
+      <w:proofErr w:type="spellStart"/>
+      <w:r>
+        <w:rPr>
+          <w:rStyle w:val="Emphasis"/>
+          <w:i w:val="0"/>
+        </w:rPr>
+        <w:t>ip</w:t>
+      </w:r>
+      <w:proofErr w:type="spellEnd"/>
+      <w:r>
+        <w:rPr>
+          <w:rStyle w:val="Emphasis"/>
+          <w:i w:val="0"/>
+        </w:rPr>
+        <w:t>: Igual al servidor central</w:t>
+      </w:r>
+    </w:p>
+    <w:p>
+      <w:pPr>
+        <w:rPr>
+          <w:rStyle w:val="Emphasis"/>
+          <w:i w:val="0"/>
+        </w:rPr>
+      </w:pPr>
+    </w:p>
+    <w:p>
+      <w:pPr>
+        <w:pStyle w:val="ListParagraph"/>
+        <w:ind w:left="1440"/>
+        <w:rPr>
+          <w:rStyle w:val="Emphasis"/>
+          <w:i w:val="0"/>
+        </w:rPr>
+      </w:pPr>
+    </w:p>
+    <w:p>
+      <w:pPr>
+        <w:pStyle w:val="ListParagraph"/>
+        <w:numPr>
+          <w:ilvl w:val="1"/>
+          <w:numId w:val="7"/>
+        </w:numPr>
+        <w:rPr>
+          <w:rStyle w:val="Emphasis"/>
+          <w:i w:val="0"/>
+        </w:rPr>
+      </w:pPr>
+      <w:r>
+        <w:rPr>
+          <w:rStyle w:val="Emphasis"/>
+          <w:i w:val="0"/>
+        </w:rPr>
+        <w:t>Ruta de imágenes por defecto: &lt;</w:t>
+      </w:r>
+      <w:proofErr w:type="spellStart"/>
+      <w:r>
+        <w:rPr>
+          <w:rStyle w:val="Emphasis"/>
+          <w:i w:val="0"/>
+        </w:rPr>
+        <w:t>path_ejecutable_aplicacion_web</w:t>
+      </w:r>
+      <w:proofErr w:type="spellEnd"/>
+      <w:r>
+        <w:rPr>
+          <w:rStyle w:val="Emphasis"/>
+          <w:i w:val="0"/>
+        </w:rPr>
+        <w:t>&gt;/</w:t>
+      </w:r>
+      <w:proofErr w:type="spellStart"/>
+      <w:r>
+        <w:rPr>
+          <w:rStyle w:val="Emphasis"/>
+          <w:i w:val="0"/>
+        </w:rPr>
+        <w:t>images</w:t>
+      </w:r>
+      <w:proofErr w:type="spellEnd"/>
+      <w:r>
+        <w:rPr>
+          <w:rStyle w:val="Emphasis"/>
+          <w:i w:val="0"/>
+        </w:rPr>
+        <w:t>/</w:t>
+      </w:r>
+      <w:r>
+        <w:rPr>
+          <w:rStyle w:val="Emphasis"/>
+          <w:i w:val="0"/>
+        </w:rPr>
+        <w:t>&lt;tópicos&gt; y</w:t>
+      </w:r>
+    </w:p>
+    <w:p>
+      <w:pPr>
+        <w:pStyle w:val="ListParagraph"/>
+        <w:ind w:left="1440"/>
+        <w:rPr>
+          <w:rStyle w:val="Emphasis"/>
+          <w:i w:val="0"/>
+        </w:rPr>
+      </w:pPr>
+      <w:r>
+        <w:rPr>
+          <w:rStyle w:val="Emphasis"/>
+          <w:i w:val="0"/>
+        </w:rPr>
+        <w:t>&lt;</w:t>
+      </w:r>
+      <w:proofErr w:type="spellStart"/>
+      <w:r>
+        <w:rPr>
+          <w:rStyle w:val="Emphasis"/>
+          <w:i w:val="0"/>
+        </w:rPr>
+        <w:t>path_ejecutable_aplicacion_web</w:t>
+      </w:r>
+      <w:proofErr w:type="spellEnd"/>
+      <w:r>
+        <w:rPr>
+          <w:rStyle w:val="Emphasis"/>
+          <w:i w:val="0"/>
+        </w:rPr>
+        <w:t>&gt;/</w:t>
+      </w:r>
+      <w:proofErr w:type="spellStart"/>
+      <w:r>
+        <w:rPr>
+          <w:rStyle w:val="Emphasis"/>
+          <w:i w:val="0"/>
+        </w:rPr>
+        <w:t>images</w:t>
+      </w:r>
+      <w:proofErr w:type="spellEnd"/>
+      <w:r>
+        <w:rPr>
+          <w:rStyle w:val="Emphasis"/>
+          <w:i w:val="0"/>
+        </w:rPr>
+        <w:t>/&lt;</w:t>
+      </w:r>
+      <w:r>
+        <w:rPr>
+          <w:rStyle w:val="Emphasis"/>
+          <w:i w:val="0"/>
+        </w:rPr>
+        <w:t>escenarios</w:t>
+      </w:r>
+      <w:r>
+        <w:rPr>
+          <w:rStyle w:val="Emphasis"/>
+          <w:i w:val="0"/>
+        </w:rPr>
+        <w:t>&gt;</w:t>
+      </w:r>
+    </w:p>
+    <w:p>
+      <w:pPr>
+        <w:pStyle w:val="ListParagraph"/>
+        <w:ind w:left="1440"/>
+        <w:rPr>
+          <w:rStyle w:val="Emphasis"/>
+          <w:i w:val="0"/>
+        </w:rPr>
+      </w:pPr>
+    </w:p>
+    <w:p>
+      <w:pPr>
+        <w:pStyle w:val="ListParagraph"/>
+        <w:numPr>
+          <w:ilvl w:val="1"/>
+          <w:numId w:val="7"/>
+        </w:numPr>
+        <w:rPr>
+          <w:rStyle w:val="Emphasis"/>
+          <w:i w:val="0"/>
+        </w:rPr>
+      </w:pPr>
+      <w:r>
+        <w:rPr>
+          <w:rStyle w:val="Emphasis"/>
+          <w:i w:val="0"/>
+        </w:rPr>
+        <w:t xml:space="preserve">Ejecutar la aplicación web desde </w:t>
+      </w:r>
+      <w:proofErr w:type="spellStart"/>
+      <w:r>
+        <w:rPr>
+          <w:rStyle w:val="Emphasis"/>
+          <w:i w:val="0"/>
+        </w:rPr>
+        <w:t>netbeans</w:t>
+      </w:r>
+      <w:proofErr w:type="spellEnd"/>
+      <w:r>
+        <w:rPr>
+          <w:rStyle w:val="Emphasis"/>
+          <w:i w:val="0"/>
+        </w:rPr>
+        <w:t xml:space="preserve"> (es más fácil que cargar el ejecutable dentro de </w:t>
+      </w:r>
+      <w:proofErr w:type="spellStart"/>
+      <w:r>
+        <w:rPr>
+          <w:rStyle w:val="Emphasis"/>
+          <w:i w:val="0"/>
+        </w:rPr>
+        <w:t>glassfish</w:t>
+      </w:r>
+      <w:proofErr w:type="spellEnd"/>
+      <w:r>
+        <w:rPr>
+          <w:rStyle w:val="Emphasis"/>
+          <w:i w:val="0"/>
+        </w:rPr>
+        <w:t xml:space="preserve"> server).</w:t>
+      </w:r>
+    </w:p>
+    <w:p>
+      <w:pPr>
+        <w:pStyle w:val="ListParagraph"/>
+        <w:ind w:left="1440"/>
+        <w:rPr>
+          <w:rStyle w:val="Emphasis"/>
+          <w:i w:val="0"/>
+        </w:rPr>
+      </w:pPr>
       <w:bookmarkStart w:id="0" w:name="_GoBack"/>
       <w:bookmarkEnd w:id="0"/>
+    </w:p>
+    <w:p>
+      <w:pPr>
+        <w:pStyle w:val="ListParagraph"/>
+        <w:ind w:left="1440"/>
+        <w:rPr>
+          <w:rStyle w:val="Emphasis"/>
+          <w:i w:val="0"/>
+        </w:rPr>
+      </w:pPr>
+    </w:p>
+    <w:p>
+      <w:pPr>
+        <w:rPr>
+          <w:rStyle w:val="Emphasis"/>
+          <w:i w:val="0"/>
+        </w:rPr>
+      </w:pPr>
+    </w:p>
+    <w:p>
+      <w:pPr>
+        <w:rPr>
+          <w:rStyle w:val="Emphasis"/>
+        </w:rPr>
+      </w:pPr>
+    </w:p>
+    <w:p>
+      <w:pPr>
+        <w:rPr>
+          <w:rStyle w:val="BookTitle"/>
+          <w:rFonts w:ascii="Arial" w:hAnsi="Arial"/>
+        </w:rPr>
+      </w:pPr>
     </w:p>
     <w:sectPr>
       <w:pgSz w:w="12240" w:h="15840"/>
@@ -303,6 +2718,181 @@
 <file path=word/numbering.xml><?xml version="1.0" encoding="utf-8"?>
 <w:numbering xmlns:wpc="http://schemas.microsoft.com/office/word/2010/wordprocessingCanvas" xmlns:mo="http://schemas.microsoft.com/office/mac/office/2008/main" xmlns:mc="http://schemas.openxmlformats.org/markup-compatibility/2006" xmlns:mv="urn:schemas-microsoft-com:mac:vml" xmlns:o="urn:schemas-microsoft-com:office:office" xmlns:r="http://schemas.openxmlformats.org/officeDocument/2006/relationships" xmlns:m="http://schemas.openxmlformats.org/officeDocument/2006/math" xmlns:v="urn:schemas-microsoft-com:vml" xmlns:wp14="http://schemas.microsoft.com/office/word/2010/wordprocessingDrawing" xmlns:wp="http://schemas.openxmlformats.org/drawingml/2006/wordprocessingDrawing" xmlns:w10="urn:schemas-microsoft-com:office:word" xmlns:w="http://schemas.openxmlformats.org/wordprocessingml/2006/main" xmlns:w14="http://schemas.microsoft.com/office/word/2010/wordml" xmlns:wpg="http://schemas.microsoft.com/office/word/2010/wordprocessingGroup" xmlns:wpi="http://schemas.microsoft.com/office/word/2010/wordprocessingInk" xmlns:wne="http://schemas.microsoft.com/office/word/2006/wordml" xmlns:wps="http://schemas.microsoft.com/office/word/2010/wordprocessingShape" mc:Ignorable="w14 wp14">
   <w:abstractNum w:abstractNumId="0">
+    <w:nsid w:val="023E2817"/>
+    <w:multiLevelType w:val="hybridMultilevel"/>
+    <w:tmpl w:val="7534C69E"/>
+    <w:lvl w:ilvl="0" w:tplc="0409000F">
+      <w:start w:val="1"/>
+      <w:numFmt w:val="decimal"/>
+      <w:lvlText w:val="%1."/>
+      <w:lvlJc w:val="left"/>
+      <w:pPr>
+        <w:ind w:left="1080" w:hanging="360"/>
+      </w:pPr>
+    </w:lvl>
+    <w:lvl w:ilvl="1" w:tplc="04090019" w:tentative="1">
+      <w:start w:val="1"/>
+      <w:numFmt w:val="lowerLetter"/>
+      <w:lvlText w:val="%2."/>
+      <w:lvlJc w:val="left"/>
+      <w:pPr>
+        <w:ind w:left="1800" w:hanging="360"/>
+      </w:pPr>
+    </w:lvl>
+    <w:lvl w:ilvl="2" w:tplc="0409001B" w:tentative="1">
+      <w:start w:val="1"/>
+      <w:numFmt w:val="lowerRoman"/>
+      <w:lvlText w:val="%3."/>
+      <w:lvlJc w:val="right"/>
+      <w:pPr>
+        <w:ind w:left="2520" w:hanging="180"/>
+      </w:pPr>
+    </w:lvl>
+    <w:lvl w:ilvl="3" w:tplc="0409000F" w:tentative="1">
+      <w:start w:val="1"/>
+      <w:numFmt w:val="decimal"/>
+      <w:lvlText w:val="%4."/>
+      <w:lvlJc w:val="left"/>
+      <w:pPr>
+        <w:ind w:left="3240" w:hanging="360"/>
+      </w:pPr>
+    </w:lvl>
+    <w:lvl w:ilvl="4" w:tplc="04090019" w:tentative="1">
+      <w:start w:val="1"/>
+      <w:numFmt w:val="lowerLetter"/>
+      <w:lvlText w:val="%5."/>
+      <w:lvlJc w:val="left"/>
+      <w:pPr>
+        <w:ind w:left="3960" w:hanging="360"/>
+      </w:pPr>
+    </w:lvl>
+    <w:lvl w:ilvl="5" w:tplc="0409001B" w:tentative="1">
+      <w:start w:val="1"/>
+      <w:numFmt w:val="lowerRoman"/>
+      <w:lvlText w:val="%6."/>
+      <w:lvlJc w:val="right"/>
+      <w:pPr>
+        <w:ind w:left="4680" w:hanging="180"/>
+      </w:pPr>
+    </w:lvl>
+    <w:lvl w:ilvl="6" w:tplc="0409000F" w:tentative="1">
+      <w:start w:val="1"/>
+      <w:numFmt w:val="decimal"/>
+      <w:lvlText w:val="%7."/>
+      <w:lvlJc w:val="left"/>
+      <w:pPr>
+        <w:ind w:left="5400" w:hanging="360"/>
+      </w:pPr>
+    </w:lvl>
+    <w:lvl w:ilvl="7" w:tplc="04090019" w:tentative="1">
+      <w:start w:val="1"/>
+      <w:numFmt w:val="lowerLetter"/>
+      <w:lvlText w:val="%8."/>
+      <w:lvlJc w:val="left"/>
+      <w:pPr>
+        <w:ind w:left="6120" w:hanging="360"/>
+      </w:pPr>
+    </w:lvl>
+    <w:lvl w:ilvl="8" w:tplc="0409001B" w:tentative="1">
+      <w:start w:val="1"/>
+      <w:numFmt w:val="lowerRoman"/>
+      <w:lvlText w:val="%9."/>
+      <w:lvlJc w:val="right"/>
+      <w:pPr>
+        <w:ind w:left="6840" w:hanging="180"/>
+      </w:pPr>
+    </w:lvl>
+  </w:abstractNum>
+  <w:abstractNum w:abstractNumId="1">
+    <w:nsid w:val="12E45E2A"/>
+    <w:multiLevelType w:val="hybridMultilevel"/>
+    <w:tmpl w:val="1CCC2FC0"/>
+    <w:lvl w:ilvl="0" w:tplc="0409000F">
+      <w:start w:val="1"/>
+      <w:numFmt w:val="decimal"/>
+      <w:lvlText w:val="%1."/>
+      <w:lvlJc w:val="left"/>
+      <w:pPr>
+        <w:ind w:left="720" w:hanging="360"/>
+      </w:pPr>
+    </w:lvl>
+    <w:lvl w:ilvl="1" w:tplc="04090001">
+      <w:start w:val="1"/>
+      <w:numFmt w:val="bullet"/>
+      <w:lvlText w:val=""/>
+      <w:lvlJc w:val="left"/>
+      <w:pPr>
+        <w:ind w:left="1440" w:hanging="360"/>
+      </w:pPr>
+      <w:rPr>
+        <w:rFonts w:ascii="Symbol" w:hAnsi="Symbol" w:hint="default"/>
+      </w:rPr>
+    </w:lvl>
+    <w:lvl w:ilvl="2" w:tplc="0409001B">
+      <w:start w:val="1"/>
+      <w:numFmt w:val="lowerRoman"/>
+      <w:lvlText w:val="%3."/>
+      <w:lvlJc w:val="right"/>
+      <w:pPr>
+        <w:ind w:left="2160" w:hanging="180"/>
+      </w:pPr>
+    </w:lvl>
+    <w:lvl w:ilvl="3" w:tplc="0409000F" w:tentative="1">
+      <w:start w:val="1"/>
+      <w:numFmt w:val="decimal"/>
+      <w:lvlText w:val="%4."/>
+      <w:lvlJc w:val="left"/>
+      <w:pPr>
+        <w:ind w:left="2880" w:hanging="360"/>
+      </w:pPr>
+    </w:lvl>
+    <w:lvl w:ilvl="4" w:tplc="04090019" w:tentative="1">
+      <w:start w:val="1"/>
+      <w:numFmt w:val="lowerLetter"/>
+      <w:lvlText w:val="%5."/>
+      <w:lvlJc w:val="left"/>
+      <w:pPr>
+        <w:ind w:left="3600" w:hanging="360"/>
+      </w:pPr>
+    </w:lvl>
+    <w:lvl w:ilvl="5" w:tplc="0409001B" w:tentative="1">
+      <w:start w:val="1"/>
+      <w:numFmt w:val="lowerRoman"/>
+      <w:lvlText w:val="%6."/>
+      <w:lvlJc w:val="right"/>
+      <w:pPr>
+        <w:ind w:left="4320" w:hanging="180"/>
+      </w:pPr>
+    </w:lvl>
+    <w:lvl w:ilvl="6" w:tplc="0409000F" w:tentative="1">
+      <w:start w:val="1"/>
+      <w:numFmt w:val="decimal"/>
+      <w:lvlText w:val="%7."/>
+      <w:lvlJc w:val="left"/>
+      <w:pPr>
+        <w:ind w:left="5040" w:hanging="360"/>
+      </w:pPr>
+    </w:lvl>
+    <w:lvl w:ilvl="7" w:tplc="04090019" w:tentative="1">
+      <w:start w:val="1"/>
+      <w:numFmt w:val="lowerLetter"/>
+      <w:lvlText w:val="%8."/>
+      <w:lvlJc w:val="left"/>
+      <w:pPr>
+        <w:ind w:left="5760" w:hanging="360"/>
+      </w:pPr>
+    </w:lvl>
+    <w:lvl w:ilvl="8" w:tplc="0409001B" w:tentative="1">
+      <w:start w:val="1"/>
+      <w:numFmt w:val="lowerRoman"/>
+      <w:lvlText w:val="%9."/>
+      <w:lvlJc w:val="right"/>
+      <w:pPr>
+        <w:ind w:left="6480" w:hanging="180"/>
+      </w:pPr>
+    </w:lvl>
+  </w:abstractNum>
+  <w:abstractNum w:abstractNumId="2">
     <w:nsid w:val="2B6509CD"/>
     <w:multiLevelType w:val="hybridMultilevel"/>
     <w:tmpl w:val="F524032A"/>
@@ -324,7 +2914,7 @@
         <w:ind w:left="1440" w:hanging="360"/>
       </w:pPr>
     </w:lvl>
-    <w:lvl w:ilvl="2" w:tplc="0409001B" w:tentative="1">
+    <w:lvl w:ilvl="2" w:tplc="0409001B">
       <w:start w:val="1"/>
       <w:numFmt w:val="lowerRoman"/>
       <w:lvlText w:val="%3."/>
@@ -388,7 +2978,722 @@
       </w:pPr>
     </w:lvl>
   </w:abstractNum>
-  <w:abstractNum w:abstractNumId="1">
+  <w:abstractNum w:abstractNumId="3">
+    <w:nsid w:val="3C583A50"/>
+    <w:multiLevelType w:val="hybridMultilevel"/>
+    <w:tmpl w:val="89E20C14"/>
+    <w:lvl w:ilvl="0" w:tplc="0409000F">
+      <w:start w:val="1"/>
+      <w:numFmt w:val="decimal"/>
+      <w:lvlText w:val="%1."/>
+      <w:lvlJc w:val="left"/>
+      <w:pPr>
+        <w:ind w:left="720" w:hanging="360"/>
+      </w:pPr>
+    </w:lvl>
+    <w:lvl w:ilvl="1" w:tplc="04090019" w:tentative="1">
+      <w:start w:val="1"/>
+      <w:numFmt w:val="lowerLetter"/>
+      <w:lvlText w:val="%2."/>
+      <w:lvlJc w:val="left"/>
+      <w:pPr>
+        <w:ind w:left="1440" w:hanging="360"/>
+      </w:pPr>
+    </w:lvl>
+    <w:lvl w:ilvl="2" w:tplc="0409001B" w:tentative="1">
+      <w:start w:val="1"/>
+      <w:numFmt w:val="lowerRoman"/>
+      <w:lvlText w:val="%3."/>
+      <w:lvlJc w:val="right"/>
+      <w:pPr>
+        <w:ind w:left="2160" w:hanging="180"/>
+      </w:pPr>
+    </w:lvl>
+    <w:lvl w:ilvl="3" w:tplc="0409000F" w:tentative="1">
+      <w:start w:val="1"/>
+      <w:numFmt w:val="decimal"/>
+      <w:lvlText w:val="%4."/>
+      <w:lvlJc w:val="left"/>
+      <w:pPr>
+        <w:ind w:left="2880" w:hanging="360"/>
+      </w:pPr>
+    </w:lvl>
+    <w:lvl w:ilvl="4" w:tplc="04090019" w:tentative="1">
+      <w:start w:val="1"/>
+      <w:numFmt w:val="lowerLetter"/>
+      <w:lvlText w:val="%5."/>
+      <w:lvlJc w:val="left"/>
+      <w:pPr>
+        <w:ind w:left="3600" w:hanging="360"/>
+      </w:pPr>
+    </w:lvl>
+    <w:lvl w:ilvl="5" w:tplc="0409001B" w:tentative="1">
+      <w:start w:val="1"/>
+      <w:numFmt w:val="lowerRoman"/>
+      <w:lvlText w:val="%6."/>
+      <w:lvlJc w:val="right"/>
+      <w:pPr>
+        <w:ind w:left="4320" w:hanging="180"/>
+      </w:pPr>
+    </w:lvl>
+    <w:lvl w:ilvl="6" w:tplc="0409000F" w:tentative="1">
+      <w:start w:val="1"/>
+      <w:numFmt w:val="decimal"/>
+      <w:lvlText w:val="%7."/>
+      <w:lvlJc w:val="left"/>
+      <w:pPr>
+        <w:ind w:left="5040" w:hanging="360"/>
+      </w:pPr>
+    </w:lvl>
+    <w:lvl w:ilvl="7" w:tplc="04090019" w:tentative="1">
+      <w:start w:val="1"/>
+      <w:numFmt w:val="lowerLetter"/>
+      <w:lvlText w:val="%8."/>
+      <w:lvlJc w:val="left"/>
+      <w:pPr>
+        <w:ind w:left="5760" w:hanging="360"/>
+      </w:pPr>
+    </w:lvl>
+    <w:lvl w:ilvl="8" w:tplc="0409001B" w:tentative="1">
+      <w:start w:val="1"/>
+      <w:numFmt w:val="lowerRoman"/>
+      <w:lvlText w:val="%9."/>
+      <w:lvlJc w:val="right"/>
+      <w:pPr>
+        <w:ind w:left="6480" w:hanging="180"/>
+      </w:pPr>
+    </w:lvl>
+  </w:abstractNum>
+  <w:abstractNum w:abstractNumId="4">
+    <w:nsid w:val="3CB93921"/>
+    <w:multiLevelType w:val="hybridMultilevel"/>
+    <w:tmpl w:val="DA8E1994"/>
+    <w:lvl w:ilvl="0" w:tplc="0409000F">
+      <w:start w:val="1"/>
+      <w:numFmt w:val="decimal"/>
+      <w:lvlText w:val="%1."/>
+      <w:lvlJc w:val="left"/>
+      <w:pPr>
+        <w:ind w:left="1080" w:hanging="360"/>
+      </w:pPr>
+    </w:lvl>
+    <w:lvl w:ilvl="1" w:tplc="04090019" w:tentative="1">
+      <w:start w:val="1"/>
+      <w:numFmt w:val="lowerLetter"/>
+      <w:lvlText w:val="%2."/>
+      <w:lvlJc w:val="left"/>
+      <w:pPr>
+        <w:ind w:left="1800" w:hanging="360"/>
+      </w:pPr>
+    </w:lvl>
+    <w:lvl w:ilvl="2" w:tplc="0409001B" w:tentative="1">
+      <w:start w:val="1"/>
+      <w:numFmt w:val="lowerRoman"/>
+      <w:lvlText w:val="%3."/>
+      <w:lvlJc w:val="right"/>
+      <w:pPr>
+        <w:ind w:left="2520" w:hanging="180"/>
+      </w:pPr>
+    </w:lvl>
+    <w:lvl w:ilvl="3" w:tplc="0409000F" w:tentative="1">
+      <w:start w:val="1"/>
+      <w:numFmt w:val="decimal"/>
+      <w:lvlText w:val="%4."/>
+      <w:lvlJc w:val="left"/>
+      <w:pPr>
+        <w:ind w:left="3240" w:hanging="360"/>
+      </w:pPr>
+    </w:lvl>
+    <w:lvl w:ilvl="4" w:tplc="04090019" w:tentative="1">
+      <w:start w:val="1"/>
+      <w:numFmt w:val="lowerLetter"/>
+      <w:lvlText w:val="%5."/>
+      <w:lvlJc w:val="left"/>
+      <w:pPr>
+        <w:ind w:left="3960" w:hanging="360"/>
+      </w:pPr>
+    </w:lvl>
+    <w:lvl w:ilvl="5" w:tplc="0409001B" w:tentative="1">
+      <w:start w:val="1"/>
+      <w:numFmt w:val="lowerRoman"/>
+      <w:lvlText w:val="%6."/>
+      <w:lvlJc w:val="right"/>
+      <w:pPr>
+        <w:ind w:left="4680" w:hanging="180"/>
+      </w:pPr>
+    </w:lvl>
+    <w:lvl w:ilvl="6" w:tplc="0409000F" w:tentative="1">
+      <w:start w:val="1"/>
+      <w:numFmt w:val="decimal"/>
+      <w:lvlText w:val="%7."/>
+      <w:lvlJc w:val="left"/>
+      <w:pPr>
+        <w:ind w:left="5400" w:hanging="360"/>
+      </w:pPr>
+    </w:lvl>
+    <w:lvl w:ilvl="7" w:tplc="04090019" w:tentative="1">
+      <w:start w:val="1"/>
+      <w:numFmt w:val="lowerLetter"/>
+      <w:lvlText w:val="%8."/>
+      <w:lvlJc w:val="left"/>
+      <w:pPr>
+        <w:ind w:left="6120" w:hanging="360"/>
+      </w:pPr>
+    </w:lvl>
+    <w:lvl w:ilvl="8" w:tplc="0409001B" w:tentative="1">
+      <w:start w:val="1"/>
+      <w:numFmt w:val="lowerRoman"/>
+      <w:lvlText w:val="%9."/>
+      <w:lvlJc w:val="right"/>
+      <w:pPr>
+        <w:ind w:left="6840" w:hanging="180"/>
+      </w:pPr>
+    </w:lvl>
+  </w:abstractNum>
+  <w:abstractNum w:abstractNumId="5">
+    <w:nsid w:val="45EE77BE"/>
+    <w:multiLevelType w:val="hybridMultilevel"/>
+    <w:tmpl w:val="EBD4BFA0"/>
+    <w:lvl w:ilvl="0" w:tplc="0409000F">
+      <w:start w:val="1"/>
+      <w:numFmt w:val="decimal"/>
+      <w:lvlText w:val="%1."/>
+      <w:lvlJc w:val="left"/>
+      <w:pPr>
+        <w:ind w:left="720" w:hanging="360"/>
+      </w:pPr>
+    </w:lvl>
+    <w:lvl w:ilvl="1" w:tplc="04090019" w:tentative="1">
+      <w:start w:val="1"/>
+      <w:numFmt w:val="lowerLetter"/>
+      <w:lvlText w:val="%2."/>
+      <w:lvlJc w:val="left"/>
+      <w:pPr>
+        <w:ind w:left="1440" w:hanging="360"/>
+      </w:pPr>
+    </w:lvl>
+    <w:lvl w:ilvl="2" w:tplc="0409001B" w:tentative="1">
+      <w:start w:val="1"/>
+      <w:numFmt w:val="lowerRoman"/>
+      <w:lvlText w:val="%3."/>
+      <w:lvlJc w:val="right"/>
+      <w:pPr>
+        <w:ind w:left="2160" w:hanging="180"/>
+      </w:pPr>
+    </w:lvl>
+    <w:lvl w:ilvl="3" w:tplc="0409000F" w:tentative="1">
+      <w:start w:val="1"/>
+      <w:numFmt w:val="decimal"/>
+      <w:lvlText w:val="%4."/>
+      <w:lvlJc w:val="left"/>
+      <w:pPr>
+        <w:ind w:left="2880" w:hanging="360"/>
+      </w:pPr>
+    </w:lvl>
+    <w:lvl w:ilvl="4" w:tplc="04090019" w:tentative="1">
+      <w:start w:val="1"/>
+      <w:numFmt w:val="lowerLetter"/>
+      <w:lvlText w:val="%5."/>
+      <w:lvlJc w:val="left"/>
+      <w:pPr>
+        <w:ind w:left="3600" w:hanging="360"/>
+      </w:pPr>
+    </w:lvl>
+    <w:lvl w:ilvl="5" w:tplc="0409001B" w:tentative="1">
+      <w:start w:val="1"/>
+      <w:numFmt w:val="lowerRoman"/>
+      <w:lvlText w:val="%6."/>
+      <w:lvlJc w:val="right"/>
+      <w:pPr>
+        <w:ind w:left="4320" w:hanging="180"/>
+      </w:pPr>
+    </w:lvl>
+    <w:lvl w:ilvl="6" w:tplc="0409000F" w:tentative="1">
+      <w:start w:val="1"/>
+      <w:numFmt w:val="decimal"/>
+      <w:lvlText w:val="%7."/>
+      <w:lvlJc w:val="left"/>
+      <w:pPr>
+        <w:ind w:left="5040" w:hanging="360"/>
+      </w:pPr>
+    </w:lvl>
+    <w:lvl w:ilvl="7" w:tplc="04090019" w:tentative="1">
+      <w:start w:val="1"/>
+      <w:numFmt w:val="lowerLetter"/>
+      <w:lvlText w:val="%8."/>
+      <w:lvlJc w:val="left"/>
+      <w:pPr>
+        <w:ind w:left="5760" w:hanging="360"/>
+      </w:pPr>
+    </w:lvl>
+    <w:lvl w:ilvl="8" w:tplc="0409001B" w:tentative="1">
+      <w:start w:val="1"/>
+      <w:numFmt w:val="lowerRoman"/>
+      <w:lvlText w:val="%9."/>
+      <w:lvlJc w:val="right"/>
+      <w:pPr>
+        <w:ind w:left="6480" w:hanging="180"/>
+      </w:pPr>
+    </w:lvl>
+  </w:abstractNum>
+  <w:abstractNum w:abstractNumId="6">
+    <w:nsid w:val="48884DBD"/>
+    <w:multiLevelType w:val="hybridMultilevel"/>
+    <w:tmpl w:val="EF46D9BC"/>
+    <w:lvl w:ilvl="0" w:tplc="04090001">
+      <w:start w:val="1"/>
+      <w:numFmt w:val="bullet"/>
+      <w:lvlText w:val=""/>
+      <w:lvlJc w:val="left"/>
+      <w:pPr>
+        <w:ind w:left="1080" w:hanging="360"/>
+      </w:pPr>
+      <w:rPr>
+        <w:rFonts w:ascii="Symbol" w:hAnsi="Symbol" w:hint="default"/>
+      </w:rPr>
+    </w:lvl>
+    <w:lvl w:ilvl="1" w:tplc="04090003" w:tentative="1">
+      <w:start w:val="1"/>
+      <w:numFmt w:val="bullet"/>
+      <w:lvlText w:val="o"/>
+      <w:lvlJc w:val="left"/>
+      <w:pPr>
+        <w:ind w:left="1800" w:hanging="360"/>
+      </w:pPr>
+      <w:rPr>
+        <w:rFonts w:ascii="Courier New" w:hAnsi="Courier New" w:hint="default"/>
+      </w:rPr>
+    </w:lvl>
+    <w:lvl w:ilvl="2" w:tplc="04090005" w:tentative="1">
+      <w:start w:val="1"/>
+      <w:numFmt w:val="bullet"/>
+      <w:lvlText w:val=""/>
+      <w:lvlJc w:val="left"/>
+      <w:pPr>
+        <w:ind w:left="2520" w:hanging="360"/>
+      </w:pPr>
+      <w:rPr>
+        <w:rFonts w:ascii="Wingdings" w:hAnsi="Wingdings" w:hint="default"/>
+      </w:rPr>
+    </w:lvl>
+    <w:lvl w:ilvl="3" w:tplc="04090001" w:tentative="1">
+      <w:start w:val="1"/>
+      <w:numFmt w:val="bullet"/>
+      <w:lvlText w:val=""/>
+      <w:lvlJc w:val="left"/>
+      <w:pPr>
+        <w:ind w:left="3240" w:hanging="360"/>
+      </w:pPr>
+      <w:rPr>
+        <w:rFonts w:ascii="Symbol" w:hAnsi="Symbol" w:hint="default"/>
+      </w:rPr>
+    </w:lvl>
+    <w:lvl w:ilvl="4" w:tplc="04090003" w:tentative="1">
+      <w:start w:val="1"/>
+      <w:numFmt w:val="bullet"/>
+      <w:lvlText w:val="o"/>
+      <w:lvlJc w:val="left"/>
+      <w:pPr>
+        <w:ind w:left="3960" w:hanging="360"/>
+      </w:pPr>
+      <w:rPr>
+        <w:rFonts w:ascii="Courier New" w:hAnsi="Courier New" w:hint="default"/>
+      </w:rPr>
+    </w:lvl>
+    <w:lvl w:ilvl="5" w:tplc="04090005" w:tentative="1">
+      <w:start w:val="1"/>
+      <w:numFmt w:val="bullet"/>
+      <w:lvlText w:val=""/>
+      <w:lvlJc w:val="left"/>
+      <w:pPr>
+        <w:ind w:left="4680" w:hanging="360"/>
+      </w:pPr>
+      <w:rPr>
+        <w:rFonts w:ascii="Wingdings" w:hAnsi="Wingdings" w:hint="default"/>
+      </w:rPr>
+    </w:lvl>
+    <w:lvl w:ilvl="6" w:tplc="04090001" w:tentative="1">
+      <w:start w:val="1"/>
+      <w:numFmt w:val="bullet"/>
+      <w:lvlText w:val=""/>
+      <w:lvlJc w:val="left"/>
+      <w:pPr>
+        <w:ind w:left="5400" w:hanging="360"/>
+      </w:pPr>
+      <w:rPr>
+        <w:rFonts w:ascii="Symbol" w:hAnsi="Symbol" w:hint="default"/>
+      </w:rPr>
+    </w:lvl>
+    <w:lvl w:ilvl="7" w:tplc="04090003" w:tentative="1">
+      <w:start w:val="1"/>
+      <w:numFmt w:val="bullet"/>
+      <w:lvlText w:val="o"/>
+      <w:lvlJc w:val="left"/>
+      <w:pPr>
+        <w:ind w:left="6120" w:hanging="360"/>
+      </w:pPr>
+      <w:rPr>
+        <w:rFonts w:ascii="Courier New" w:hAnsi="Courier New" w:hint="default"/>
+      </w:rPr>
+    </w:lvl>
+    <w:lvl w:ilvl="8" w:tplc="04090005" w:tentative="1">
+      <w:start w:val="1"/>
+      <w:numFmt w:val="bullet"/>
+      <w:lvlText w:val=""/>
+      <w:lvlJc w:val="left"/>
+      <w:pPr>
+        <w:ind w:left="6840" w:hanging="360"/>
+      </w:pPr>
+      <w:rPr>
+        <w:rFonts w:ascii="Wingdings" w:hAnsi="Wingdings" w:hint="default"/>
+      </w:rPr>
+    </w:lvl>
+  </w:abstractNum>
+  <w:abstractNum w:abstractNumId="7">
+    <w:nsid w:val="4B111DC4"/>
+    <w:multiLevelType w:val="hybridMultilevel"/>
+    <w:tmpl w:val="1D86DECC"/>
+    <w:lvl w:ilvl="0" w:tplc="0409000F">
+      <w:start w:val="1"/>
+      <w:numFmt w:val="decimal"/>
+      <w:lvlText w:val="%1."/>
+      <w:lvlJc w:val="left"/>
+      <w:pPr>
+        <w:ind w:left="720" w:hanging="360"/>
+      </w:pPr>
+    </w:lvl>
+    <w:lvl w:ilvl="1" w:tplc="04090019" w:tentative="1">
+      <w:start w:val="1"/>
+      <w:numFmt w:val="lowerLetter"/>
+      <w:lvlText w:val="%2."/>
+      <w:lvlJc w:val="left"/>
+      <w:pPr>
+        <w:ind w:left="1440" w:hanging="360"/>
+      </w:pPr>
+    </w:lvl>
+    <w:lvl w:ilvl="2" w:tplc="0409001B" w:tentative="1">
+      <w:start w:val="1"/>
+      <w:numFmt w:val="lowerRoman"/>
+      <w:lvlText w:val="%3."/>
+      <w:lvlJc w:val="right"/>
+      <w:pPr>
+        <w:ind w:left="2160" w:hanging="180"/>
+      </w:pPr>
+    </w:lvl>
+    <w:lvl w:ilvl="3" w:tplc="0409000F" w:tentative="1">
+      <w:start w:val="1"/>
+      <w:numFmt w:val="decimal"/>
+      <w:lvlText w:val="%4."/>
+      <w:lvlJc w:val="left"/>
+      <w:pPr>
+        <w:ind w:left="2880" w:hanging="360"/>
+      </w:pPr>
+    </w:lvl>
+    <w:lvl w:ilvl="4" w:tplc="04090019" w:tentative="1">
+      <w:start w:val="1"/>
+      <w:numFmt w:val="lowerLetter"/>
+      <w:lvlText w:val="%5."/>
+      <w:lvlJc w:val="left"/>
+      <w:pPr>
+        <w:ind w:left="3600" w:hanging="360"/>
+      </w:pPr>
+    </w:lvl>
+    <w:lvl w:ilvl="5" w:tplc="0409001B" w:tentative="1">
+      <w:start w:val="1"/>
+      <w:numFmt w:val="lowerRoman"/>
+      <w:lvlText w:val="%6."/>
+      <w:lvlJc w:val="right"/>
+      <w:pPr>
+        <w:ind w:left="4320" w:hanging="180"/>
+      </w:pPr>
+    </w:lvl>
+    <w:lvl w:ilvl="6" w:tplc="0409000F" w:tentative="1">
+      <w:start w:val="1"/>
+      <w:numFmt w:val="decimal"/>
+      <w:lvlText w:val="%7."/>
+      <w:lvlJc w:val="left"/>
+      <w:pPr>
+        <w:ind w:left="5040" w:hanging="360"/>
+      </w:pPr>
+    </w:lvl>
+    <w:lvl w:ilvl="7" w:tplc="04090019" w:tentative="1">
+      <w:start w:val="1"/>
+      <w:numFmt w:val="lowerLetter"/>
+      <w:lvlText w:val="%8."/>
+      <w:lvlJc w:val="left"/>
+      <w:pPr>
+        <w:ind w:left="5760" w:hanging="360"/>
+      </w:pPr>
+    </w:lvl>
+    <w:lvl w:ilvl="8" w:tplc="0409001B" w:tentative="1">
+      <w:start w:val="1"/>
+      <w:numFmt w:val="lowerRoman"/>
+      <w:lvlText w:val="%9."/>
+      <w:lvlJc w:val="right"/>
+      <w:pPr>
+        <w:ind w:left="6480" w:hanging="180"/>
+      </w:pPr>
+    </w:lvl>
+  </w:abstractNum>
+  <w:abstractNum w:abstractNumId="8">
+    <w:nsid w:val="5B15033F"/>
+    <w:multiLevelType w:val="hybridMultilevel"/>
+    <w:tmpl w:val="7C344890"/>
+    <w:lvl w:ilvl="0" w:tplc="0409000F">
+      <w:start w:val="1"/>
+      <w:numFmt w:val="decimal"/>
+      <w:lvlText w:val="%1."/>
+      <w:lvlJc w:val="left"/>
+      <w:pPr>
+        <w:ind w:left="1080" w:hanging="360"/>
+      </w:pPr>
+    </w:lvl>
+    <w:lvl w:ilvl="1" w:tplc="04090019" w:tentative="1">
+      <w:start w:val="1"/>
+      <w:numFmt w:val="lowerLetter"/>
+      <w:lvlText w:val="%2."/>
+      <w:lvlJc w:val="left"/>
+      <w:pPr>
+        <w:ind w:left="1800" w:hanging="360"/>
+      </w:pPr>
+    </w:lvl>
+    <w:lvl w:ilvl="2" w:tplc="0409001B" w:tentative="1">
+      <w:start w:val="1"/>
+      <w:numFmt w:val="lowerRoman"/>
+      <w:lvlText w:val="%3."/>
+      <w:lvlJc w:val="right"/>
+      <w:pPr>
+        <w:ind w:left="2520" w:hanging="180"/>
+      </w:pPr>
+    </w:lvl>
+    <w:lvl w:ilvl="3" w:tplc="0409000F" w:tentative="1">
+      <w:start w:val="1"/>
+      <w:numFmt w:val="decimal"/>
+      <w:lvlText w:val="%4."/>
+      <w:lvlJc w:val="left"/>
+      <w:pPr>
+        <w:ind w:left="3240" w:hanging="360"/>
+      </w:pPr>
+    </w:lvl>
+    <w:lvl w:ilvl="4" w:tplc="04090019" w:tentative="1">
+      <w:start w:val="1"/>
+      <w:numFmt w:val="lowerLetter"/>
+      <w:lvlText w:val="%5."/>
+      <w:lvlJc w:val="left"/>
+      <w:pPr>
+        <w:ind w:left="3960" w:hanging="360"/>
+      </w:pPr>
+    </w:lvl>
+    <w:lvl w:ilvl="5" w:tplc="0409001B" w:tentative="1">
+      <w:start w:val="1"/>
+      <w:numFmt w:val="lowerRoman"/>
+      <w:lvlText w:val="%6."/>
+      <w:lvlJc w:val="right"/>
+      <w:pPr>
+        <w:ind w:left="4680" w:hanging="180"/>
+      </w:pPr>
+    </w:lvl>
+    <w:lvl w:ilvl="6" w:tplc="0409000F" w:tentative="1">
+      <w:start w:val="1"/>
+      <w:numFmt w:val="decimal"/>
+      <w:lvlText w:val="%7."/>
+      <w:lvlJc w:val="left"/>
+      <w:pPr>
+        <w:ind w:left="5400" w:hanging="360"/>
+      </w:pPr>
+    </w:lvl>
+    <w:lvl w:ilvl="7" w:tplc="04090019" w:tentative="1">
+      <w:start w:val="1"/>
+      <w:numFmt w:val="lowerLetter"/>
+      <w:lvlText w:val="%8."/>
+      <w:lvlJc w:val="left"/>
+      <w:pPr>
+        <w:ind w:left="6120" w:hanging="360"/>
+      </w:pPr>
+    </w:lvl>
+    <w:lvl w:ilvl="8" w:tplc="0409001B" w:tentative="1">
+      <w:start w:val="1"/>
+      <w:numFmt w:val="lowerRoman"/>
+      <w:lvlText w:val="%9."/>
+      <w:lvlJc w:val="right"/>
+      <w:pPr>
+        <w:ind w:left="6840" w:hanging="180"/>
+      </w:pPr>
+    </w:lvl>
+  </w:abstractNum>
+  <w:abstractNum w:abstractNumId="9">
+    <w:nsid w:val="5C2A6FC0"/>
+    <w:multiLevelType w:val="hybridMultilevel"/>
+    <w:tmpl w:val="30A0E534"/>
+    <w:lvl w:ilvl="0" w:tplc="0409000F">
+      <w:start w:val="1"/>
+      <w:numFmt w:val="decimal"/>
+      <w:lvlText w:val="%1."/>
+      <w:lvlJc w:val="left"/>
+      <w:pPr>
+        <w:ind w:left="1440" w:hanging="360"/>
+      </w:pPr>
+    </w:lvl>
+    <w:lvl w:ilvl="1" w:tplc="04090019">
+      <w:start w:val="1"/>
+      <w:numFmt w:val="lowerLetter"/>
+      <w:lvlText w:val="%2."/>
+      <w:lvlJc w:val="left"/>
+      <w:pPr>
+        <w:ind w:left="2160" w:hanging="360"/>
+      </w:pPr>
+    </w:lvl>
+    <w:lvl w:ilvl="2" w:tplc="0409001B">
+      <w:start w:val="1"/>
+      <w:numFmt w:val="lowerRoman"/>
+      <w:lvlText w:val="%3."/>
+      <w:lvlJc w:val="right"/>
+      <w:pPr>
+        <w:ind w:left="2880" w:hanging="180"/>
+      </w:pPr>
+    </w:lvl>
+    <w:lvl w:ilvl="3" w:tplc="0409000F" w:tentative="1">
+      <w:start w:val="1"/>
+      <w:numFmt w:val="decimal"/>
+      <w:lvlText w:val="%4."/>
+      <w:lvlJc w:val="left"/>
+      <w:pPr>
+        <w:ind w:left="3600" w:hanging="360"/>
+      </w:pPr>
+    </w:lvl>
+    <w:lvl w:ilvl="4" w:tplc="04090019" w:tentative="1">
+      <w:start w:val="1"/>
+      <w:numFmt w:val="lowerLetter"/>
+      <w:lvlText w:val="%5."/>
+      <w:lvlJc w:val="left"/>
+      <w:pPr>
+        <w:ind w:left="4320" w:hanging="360"/>
+      </w:pPr>
+    </w:lvl>
+    <w:lvl w:ilvl="5" w:tplc="0409001B" w:tentative="1">
+      <w:start w:val="1"/>
+      <w:numFmt w:val="lowerRoman"/>
+      <w:lvlText w:val="%6."/>
+      <w:lvlJc w:val="right"/>
+      <w:pPr>
+        <w:ind w:left="5040" w:hanging="180"/>
+      </w:pPr>
+    </w:lvl>
+    <w:lvl w:ilvl="6" w:tplc="0409000F" w:tentative="1">
+      <w:start w:val="1"/>
+      <w:numFmt w:val="decimal"/>
+      <w:lvlText w:val="%7."/>
+      <w:lvlJc w:val="left"/>
+      <w:pPr>
+        <w:ind w:left="5760" w:hanging="360"/>
+      </w:pPr>
+    </w:lvl>
+    <w:lvl w:ilvl="7" w:tplc="04090019" w:tentative="1">
+      <w:start w:val="1"/>
+      <w:numFmt w:val="lowerLetter"/>
+      <w:lvlText w:val="%8."/>
+      <w:lvlJc w:val="left"/>
+      <w:pPr>
+        <w:ind w:left="6480" w:hanging="360"/>
+      </w:pPr>
+    </w:lvl>
+    <w:lvl w:ilvl="8" w:tplc="0409001B" w:tentative="1">
+      <w:start w:val="1"/>
+      <w:numFmt w:val="lowerRoman"/>
+      <w:lvlText w:val="%9."/>
+      <w:lvlJc w:val="right"/>
+      <w:pPr>
+        <w:ind w:left="7200" w:hanging="180"/>
+      </w:pPr>
+    </w:lvl>
+  </w:abstractNum>
+  <w:abstractNum w:abstractNumId="10">
+    <w:nsid w:val="61F965EA"/>
+    <w:multiLevelType w:val="hybridMultilevel"/>
+    <w:tmpl w:val="358A63C2"/>
+    <w:lvl w:ilvl="0" w:tplc="0409000F">
+      <w:start w:val="1"/>
+      <w:numFmt w:val="decimal"/>
+      <w:lvlText w:val="%1."/>
+      <w:lvlJc w:val="left"/>
+      <w:pPr>
+        <w:ind w:left="720" w:hanging="360"/>
+      </w:pPr>
+    </w:lvl>
+    <w:lvl w:ilvl="1" w:tplc="04090019">
+      <w:start w:val="1"/>
+      <w:numFmt w:val="lowerLetter"/>
+      <w:lvlText w:val="%2."/>
+      <w:lvlJc w:val="left"/>
+      <w:pPr>
+        <w:ind w:left="1440" w:hanging="360"/>
+      </w:pPr>
+    </w:lvl>
+    <w:lvl w:ilvl="2" w:tplc="0409001B" w:tentative="1">
+      <w:start w:val="1"/>
+      <w:numFmt w:val="lowerRoman"/>
+      <w:lvlText w:val="%3."/>
+      <w:lvlJc w:val="right"/>
+      <w:pPr>
+        <w:ind w:left="2160" w:hanging="180"/>
+      </w:pPr>
+    </w:lvl>
+    <w:lvl w:ilvl="3" w:tplc="0409000F" w:tentative="1">
+      <w:start w:val="1"/>
+      <w:numFmt w:val="decimal"/>
+      <w:lvlText w:val="%4."/>
+      <w:lvlJc w:val="left"/>
+      <w:pPr>
+        <w:ind w:left="2880" w:hanging="360"/>
+      </w:pPr>
+    </w:lvl>
+    <w:lvl w:ilvl="4" w:tplc="04090019" w:tentative="1">
+      <w:start w:val="1"/>
+      <w:numFmt w:val="lowerLetter"/>
+      <w:lvlText w:val="%5."/>
+      <w:lvlJc w:val="left"/>
+      <w:pPr>
+        <w:ind w:left="3600" w:hanging="360"/>
+      </w:pPr>
+    </w:lvl>
+    <w:lvl w:ilvl="5" w:tplc="0409001B" w:tentative="1">
+      <w:start w:val="1"/>
+      <w:numFmt w:val="lowerRoman"/>
+      <w:lvlText w:val="%6."/>
+      <w:lvlJc w:val="right"/>
+      <w:pPr>
+        <w:ind w:left="4320" w:hanging="180"/>
+      </w:pPr>
+    </w:lvl>
+    <w:lvl w:ilvl="6" w:tplc="0409000F" w:tentative="1">
+      <w:start w:val="1"/>
+      <w:numFmt w:val="decimal"/>
+      <w:lvlText w:val="%7."/>
+      <w:lvlJc w:val="left"/>
+      <w:pPr>
+        <w:ind w:left="5040" w:hanging="360"/>
+      </w:pPr>
+    </w:lvl>
+    <w:lvl w:ilvl="7" w:tplc="04090019" w:tentative="1">
+      <w:start w:val="1"/>
+      <w:numFmt w:val="lowerLetter"/>
+      <w:lvlText w:val="%8."/>
+      <w:lvlJc w:val="left"/>
+      <w:pPr>
+        <w:ind w:left="5760" w:hanging="360"/>
+      </w:pPr>
+    </w:lvl>
+    <w:lvl w:ilvl="8" w:tplc="0409001B" w:tentative="1">
+      <w:start w:val="1"/>
+      <w:numFmt w:val="lowerRoman"/>
+      <w:lvlText w:val="%9."/>
+      <w:lvlJc w:val="right"/>
+      <w:pPr>
+        <w:ind w:left="6480" w:hanging="180"/>
+      </w:pPr>
+    </w:lvl>
+  </w:abstractNum>
+  <w:abstractNum w:abstractNumId="11">
     <w:nsid w:val="7176000D"/>
     <w:multiLevelType w:val="hybridMultilevel"/>
     <w:tmpl w:val="0D9EE8DA"/>
@@ -474,11 +3779,130 @@
       </w:pPr>
     </w:lvl>
   </w:abstractNum>
+  <w:abstractNum w:abstractNumId="12">
+    <w:nsid w:val="772767C1"/>
+    <w:multiLevelType w:val="hybridMultilevel"/>
+    <w:tmpl w:val="228E09D4"/>
+    <w:lvl w:ilvl="0" w:tplc="0409000F">
+      <w:start w:val="1"/>
+      <w:numFmt w:val="decimal"/>
+      <w:lvlText w:val="%1."/>
+      <w:lvlJc w:val="left"/>
+      <w:pPr>
+        <w:ind w:left="360" w:hanging="360"/>
+      </w:pPr>
+    </w:lvl>
+    <w:lvl w:ilvl="1" w:tplc="04090019" w:tentative="1">
+      <w:start w:val="1"/>
+      <w:numFmt w:val="lowerLetter"/>
+      <w:lvlText w:val="%2."/>
+      <w:lvlJc w:val="left"/>
+      <w:pPr>
+        <w:ind w:left="1080" w:hanging="360"/>
+      </w:pPr>
+    </w:lvl>
+    <w:lvl w:ilvl="2" w:tplc="0409001B" w:tentative="1">
+      <w:start w:val="1"/>
+      <w:numFmt w:val="lowerRoman"/>
+      <w:lvlText w:val="%3."/>
+      <w:lvlJc w:val="right"/>
+      <w:pPr>
+        <w:ind w:left="1800" w:hanging="180"/>
+      </w:pPr>
+    </w:lvl>
+    <w:lvl w:ilvl="3" w:tplc="0409000F" w:tentative="1">
+      <w:start w:val="1"/>
+      <w:numFmt w:val="decimal"/>
+      <w:lvlText w:val="%4."/>
+      <w:lvlJc w:val="left"/>
+      <w:pPr>
+        <w:ind w:left="2520" w:hanging="360"/>
+      </w:pPr>
+    </w:lvl>
+    <w:lvl w:ilvl="4" w:tplc="04090019" w:tentative="1">
+      <w:start w:val="1"/>
+      <w:numFmt w:val="lowerLetter"/>
+      <w:lvlText w:val="%5."/>
+      <w:lvlJc w:val="left"/>
+      <w:pPr>
+        <w:ind w:left="3240" w:hanging="360"/>
+      </w:pPr>
+    </w:lvl>
+    <w:lvl w:ilvl="5" w:tplc="0409001B" w:tentative="1">
+      <w:start w:val="1"/>
+      <w:numFmt w:val="lowerRoman"/>
+      <w:lvlText w:val="%6."/>
+      <w:lvlJc w:val="right"/>
+      <w:pPr>
+        <w:ind w:left="3960" w:hanging="180"/>
+      </w:pPr>
+    </w:lvl>
+    <w:lvl w:ilvl="6" w:tplc="0409000F" w:tentative="1">
+      <w:start w:val="1"/>
+      <w:numFmt w:val="decimal"/>
+      <w:lvlText w:val="%7."/>
+      <w:lvlJc w:val="left"/>
+      <w:pPr>
+        <w:ind w:left="4680" w:hanging="360"/>
+      </w:pPr>
+    </w:lvl>
+    <w:lvl w:ilvl="7" w:tplc="04090019" w:tentative="1">
+      <w:start w:val="1"/>
+      <w:numFmt w:val="lowerLetter"/>
+      <w:lvlText w:val="%8."/>
+      <w:lvlJc w:val="left"/>
+      <w:pPr>
+        <w:ind w:left="5400" w:hanging="360"/>
+      </w:pPr>
+    </w:lvl>
+    <w:lvl w:ilvl="8" w:tplc="0409001B" w:tentative="1">
+      <w:start w:val="1"/>
+      <w:numFmt w:val="lowerRoman"/>
+      <w:lvlText w:val="%9."/>
+      <w:lvlJc w:val="right"/>
+      <w:pPr>
+        <w:ind w:left="6120" w:hanging="180"/>
+      </w:pPr>
+    </w:lvl>
+  </w:abstractNum>
   <w:num w:numId="1">
-    <w:abstractNumId w:val="0"/>
+    <w:abstractNumId w:val="2"/>
   </w:num>
   <w:num w:numId="2">
+    <w:abstractNumId w:val="11"/>
+  </w:num>
+  <w:num w:numId="3">
+    <w:abstractNumId w:val="4"/>
+  </w:num>
+  <w:num w:numId="4">
+    <w:abstractNumId w:val="5"/>
+  </w:num>
+  <w:num w:numId="5">
+    <w:abstractNumId w:val="9"/>
+  </w:num>
+  <w:num w:numId="6">
+    <w:abstractNumId w:val="10"/>
+  </w:num>
+  <w:num w:numId="7">
     <w:abstractNumId w:val="1"/>
+  </w:num>
+  <w:num w:numId="8">
+    <w:abstractNumId w:val="6"/>
+  </w:num>
+  <w:num w:numId="9">
+    <w:abstractNumId w:val="12"/>
+  </w:num>
+  <w:num w:numId="10">
+    <w:abstractNumId w:val="7"/>
+  </w:num>
+  <w:num w:numId="11">
+    <w:abstractNumId w:val="3"/>
+  </w:num>
+  <w:num w:numId="12">
+    <w:abstractNumId w:val="8"/>
+  </w:num>
+  <w:num w:numId="13">
+    <w:abstractNumId w:val="0"/>
   </w:num>
 </w:numbering>
 </file>
@@ -642,6 +4066,29 @@
       <w:lang w:val="es-ES_tradnl"/>
     </w:rPr>
   </w:style>
+  <w:style w:type="paragraph" w:styleId="Heading1">
+    <w:name w:val="heading 1"/>
+    <w:basedOn w:val="Normal"/>
+    <w:next w:val="Normal"/>
+    <w:link w:val="Heading1Char"/>
+    <w:uiPriority w:val="9"/>
+    <w:qFormat/>
+    <w:rsid w:val="003D14FC"/>
+    <w:pPr>
+      <w:keepNext/>
+      <w:keepLines/>
+      <w:spacing w:before="480"/>
+      <w:outlineLvl w:val="0"/>
+    </w:pPr>
+    <w:rPr>
+      <w:rFonts w:asciiTheme="majorHAnsi" w:eastAsiaTheme="majorEastAsia" w:hAnsiTheme="majorHAnsi" w:cstheme="majorBidi"/>
+      <w:b/>
+      <w:bCs/>
+      <w:color w:val="345A8A" w:themeColor="accent1" w:themeShade="B5"/>
+      <w:sz w:val="32"/>
+      <w:szCs w:val="32"/>
+    </w:rPr>
+  </w:style>
   <w:style w:type="character" w:default="1" w:styleId="DefaultParagraphFont">
     <w:name w:val="Default Paragraph Font"/>
     <w:uiPriority w:val="1"/>
@@ -679,6 +4126,133 @@
       <w:ind w:left="720"/>
       <w:contextualSpacing/>
     </w:pPr>
+  </w:style>
+  <w:style w:type="paragraph" w:styleId="Title">
+    <w:name w:val="Title"/>
+    <w:basedOn w:val="Normal"/>
+    <w:next w:val="Normal"/>
+    <w:link w:val="TitleChar"/>
+    <w:uiPriority w:val="10"/>
+    <w:qFormat/>
+    <w:rsid w:val="00B1355B"/>
+    <w:pPr>
+      <w:pBdr>
+        <w:bottom w:val="single" w:sz="8" w:space="4" w:color="4F81BD" w:themeColor="accent1"/>
+      </w:pBdr>
+      <w:spacing w:after="300"/>
+      <w:contextualSpacing/>
+    </w:pPr>
+    <w:rPr>
+      <w:rFonts w:asciiTheme="majorHAnsi" w:eastAsiaTheme="majorEastAsia" w:hAnsiTheme="majorHAnsi" w:cstheme="majorBidi"/>
+      <w:color w:val="17365D" w:themeColor="text2" w:themeShade="BF"/>
+      <w:spacing w:val="5"/>
+      <w:kern w:val="28"/>
+      <w:sz w:val="52"/>
+      <w:szCs w:val="52"/>
+    </w:rPr>
+  </w:style>
+  <w:style w:type="character" w:customStyle="1" w:styleId="TitleChar">
+    <w:name w:val="Title Char"/>
+    <w:basedOn w:val="DefaultParagraphFont"/>
+    <w:link w:val="Title"/>
+    <w:uiPriority w:val="10"/>
+    <w:rsid w:val="00B1355B"/>
+    <w:rPr>
+      <w:rFonts w:asciiTheme="majorHAnsi" w:eastAsiaTheme="majorEastAsia" w:hAnsiTheme="majorHAnsi" w:cstheme="majorBidi"/>
+      <w:color w:val="17365D" w:themeColor="text2" w:themeShade="BF"/>
+      <w:spacing w:val="5"/>
+      <w:kern w:val="28"/>
+      <w:sz w:val="52"/>
+      <w:szCs w:val="52"/>
+      <w:lang w:val="es-ES_tradnl"/>
+    </w:rPr>
+  </w:style>
+  <w:style w:type="paragraph" w:styleId="Subtitle">
+    <w:name w:val="Subtitle"/>
+    <w:basedOn w:val="Normal"/>
+    <w:next w:val="Normal"/>
+    <w:link w:val="SubtitleChar"/>
+    <w:uiPriority w:val="11"/>
+    <w:qFormat/>
+    <w:rsid w:val="003D14FC"/>
+    <w:pPr>
+      <w:numPr>
+        <w:ilvl w:val="1"/>
+      </w:numPr>
+    </w:pPr>
+    <w:rPr>
+      <w:rFonts w:asciiTheme="majorHAnsi" w:eastAsiaTheme="majorEastAsia" w:hAnsiTheme="majorHAnsi" w:cstheme="majorBidi"/>
+      <w:i/>
+      <w:iCs/>
+      <w:color w:val="4F81BD" w:themeColor="accent1"/>
+      <w:spacing w:val="15"/>
+    </w:rPr>
+  </w:style>
+  <w:style w:type="character" w:customStyle="1" w:styleId="SubtitleChar">
+    <w:name w:val="Subtitle Char"/>
+    <w:basedOn w:val="DefaultParagraphFont"/>
+    <w:link w:val="Subtitle"/>
+    <w:uiPriority w:val="11"/>
+    <w:rsid w:val="003D14FC"/>
+    <w:rPr>
+      <w:rFonts w:asciiTheme="majorHAnsi" w:eastAsiaTheme="majorEastAsia" w:hAnsiTheme="majorHAnsi" w:cstheme="majorBidi"/>
+      <w:i/>
+      <w:iCs/>
+      <w:color w:val="4F81BD" w:themeColor="accent1"/>
+      <w:spacing w:val="15"/>
+      <w:lang w:val="es-ES_tradnl"/>
+    </w:rPr>
+  </w:style>
+  <w:style w:type="character" w:customStyle="1" w:styleId="Heading1Char">
+    <w:name w:val="Heading 1 Char"/>
+    <w:basedOn w:val="DefaultParagraphFont"/>
+    <w:link w:val="Heading1"/>
+    <w:uiPriority w:val="9"/>
+    <w:rsid w:val="003D14FC"/>
+    <w:rPr>
+      <w:rFonts w:asciiTheme="majorHAnsi" w:eastAsiaTheme="majorEastAsia" w:hAnsiTheme="majorHAnsi" w:cstheme="majorBidi"/>
+      <w:b/>
+      <w:bCs/>
+      <w:color w:val="345A8A" w:themeColor="accent1" w:themeShade="B5"/>
+      <w:sz w:val="32"/>
+      <w:szCs w:val="32"/>
+      <w:lang w:val="es-ES_tradnl"/>
+    </w:rPr>
+  </w:style>
+  <w:style w:type="character" w:styleId="BookTitle">
+    <w:name w:val="Book Title"/>
+    <w:basedOn w:val="DefaultParagraphFont"/>
+    <w:uiPriority w:val="33"/>
+    <w:qFormat/>
+    <w:rsid w:val="003D14FC"/>
+    <w:rPr>
+      <w:b/>
+      <w:bCs/>
+      <w:smallCaps/>
+      <w:spacing w:val="5"/>
+    </w:rPr>
+  </w:style>
+  <w:style w:type="character" w:styleId="Hyperlink">
+    <w:name w:val="Hyperlink"/>
+    <w:basedOn w:val="DefaultParagraphFont"/>
+    <w:uiPriority w:val="99"/>
+    <w:unhideWhenUsed/>
+    <w:rsid w:val="00D2678C"/>
+    <w:rPr>
+      <w:color w:val="0000FF" w:themeColor="hyperlink"/>
+      <w:u w:val="single"/>
+    </w:rPr>
+  </w:style>
+  <w:style w:type="character" w:styleId="Emphasis">
+    <w:name w:val="Emphasis"/>
+    <w:basedOn w:val="DefaultParagraphFont"/>
+    <w:uiPriority w:val="20"/>
+    <w:qFormat/>
+    <w:rsid w:val="00370F77"/>
+    <w:rPr>
+      <w:i/>
+      <w:iCs/>
+    </w:rPr>
   </w:style>
 </w:styles>
 </file>
@@ -842,6 +4416,29 @@
       <w:lang w:val="es-ES_tradnl"/>
     </w:rPr>
   </w:style>
+  <w:style w:type="paragraph" w:styleId="Heading1">
+    <w:name w:val="heading 1"/>
+    <w:basedOn w:val="Normal"/>
+    <w:next w:val="Normal"/>
+    <w:link w:val="Heading1Char"/>
+    <w:uiPriority w:val="9"/>
+    <w:qFormat/>
+    <w:rsid w:val="003D14FC"/>
+    <w:pPr>
+      <w:keepNext/>
+      <w:keepLines/>
+      <w:spacing w:before="480"/>
+      <w:outlineLvl w:val="0"/>
+    </w:pPr>
+    <w:rPr>
+      <w:rFonts w:asciiTheme="majorHAnsi" w:eastAsiaTheme="majorEastAsia" w:hAnsiTheme="majorHAnsi" w:cstheme="majorBidi"/>
+      <w:b/>
+      <w:bCs/>
+      <w:color w:val="345A8A" w:themeColor="accent1" w:themeShade="B5"/>
+      <w:sz w:val="32"/>
+      <w:szCs w:val="32"/>
+    </w:rPr>
+  </w:style>
   <w:style w:type="character" w:default="1" w:styleId="DefaultParagraphFont">
     <w:name w:val="Default Paragraph Font"/>
     <w:uiPriority w:val="1"/>
@@ -879,6 +4476,133 @@
       <w:ind w:left="720"/>
       <w:contextualSpacing/>
     </w:pPr>
+  </w:style>
+  <w:style w:type="paragraph" w:styleId="Title">
+    <w:name w:val="Title"/>
+    <w:basedOn w:val="Normal"/>
+    <w:next w:val="Normal"/>
+    <w:link w:val="TitleChar"/>
+    <w:uiPriority w:val="10"/>
+    <w:qFormat/>
+    <w:rsid w:val="00B1355B"/>
+    <w:pPr>
+      <w:pBdr>
+        <w:bottom w:val="single" w:sz="8" w:space="4" w:color="4F81BD" w:themeColor="accent1"/>
+      </w:pBdr>
+      <w:spacing w:after="300"/>
+      <w:contextualSpacing/>
+    </w:pPr>
+    <w:rPr>
+      <w:rFonts w:asciiTheme="majorHAnsi" w:eastAsiaTheme="majorEastAsia" w:hAnsiTheme="majorHAnsi" w:cstheme="majorBidi"/>
+      <w:color w:val="17365D" w:themeColor="text2" w:themeShade="BF"/>
+      <w:spacing w:val="5"/>
+      <w:kern w:val="28"/>
+      <w:sz w:val="52"/>
+      <w:szCs w:val="52"/>
+    </w:rPr>
+  </w:style>
+  <w:style w:type="character" w:customStyle="1" w:styleId="TitleChar">
+    <w:name w:val="Title Char"/>
+    <w:basedOn w:val="DefaultParagraphFont"/>
+    <w:link w:val="Title"/>
+    <w:uiPriority w:val="10"/>
+    <w:rsid w:val="00B1355B"/>
+    <w:rPr>
+      <w:rFonts w:asciiTheme="majorHAnsi" w:eastAsiaTheme="majorEastAsia" w:hAnsiTheme="majorHAnsi" w:cstheme="majorBidi"/>
+      <w:color w:val="17365D" w:themeColor="text2" w:themeShade="BF"/>
+      <w:spacing w:val="5"/>
+      <w:kern w:val="28"/>
+      <w:sz w:val="52"/>
+      <w:szCs w:val="52"/>
+      <w:lang w:val="es-ES_tradnl"/>
+    </w:rPr>
+  </w:style>
+  <w:style w:type="paragraph" w:styleId="Subtitle">
+    <w:name w:val="Subtitle"/>
+    <w:basedOn w:val="Normal"/>
+    <w:next w:val="Normal"/>
+    <w:link w:val="SubtitleChar"/>
+    <w:uiPriority w:val="11"/>
+    <w:qFormat/>
+    <w:rsid w:val="003D14FC"/>
+    <w:pPr>
+      <w:numPr>
+        <w:ilvl w:val="1"/>
+      </w:numPr>
+    </w:pPr>
+    <w:rPr>
+      <w:rFonts w:asciiTheme="majorHAnsi" w:eastAsiaTheme="majorEastAsia" w:hAnsiTheme="majorHAnsi" w:cstheme="majorBidi"/>
+      <w:i/>
+      <w:iCs/>
+      <w:color w:val="4F81BD" w:themeColor="accent1"/>
+      <w:spacing w:val="15"/>
+    </w:rPr>
+  </w:style>
+  <w:style w:type="character" w:customStyle="1" w:styleId="SubtitleChar">
+    <w:name w:val="Subtitle Char"/>
+    <w:basedOn w:val="DefaultParagraphFont"/>
+    <w:link w:val="Subtitle"/>
+    <w:uiPriority w:val="11"/>
+    <w:rsid w:val="003D14FC"/>
+    <w:rPr>
+      <w:rFonts w:asciiTheme="majorHAnsi" w:eastAsiaTheme="majorEastAsia" w:hAnsiTheme="majorHAnsi" w:cstheme="majorBidi"/>
+      <w:i/>
+      <w:iCs/>
+      <w:color w:val="4F81BD" w:themeColor="accent1"/>
+      <w:spacing w:val="15"/>
+      <w:lang w:val="es-ES_tradnl"/>
+    </w:rPr>
+  </w:style>
+  <w:style w:type="character" w:customStyle="1" w:styleId="Heading1Char">
+    <w:name w:val="Heading 1 Char"/>
+    <w:basedOn w:val="DefaultParagraphFont"/>
+    <w:link w:val="Heading1"/>
+    <w:uiPriority w:val="9"/>
+    <w:rsid w:val="003D14FC"/>
+    <w:rPr>
+      <w:rFonts w:asciiTheme="majorHAnsi" w:eastAsiaTheme="majorEastAsia" w:hAnsiTheme="majorHAnsi" w:cstheme="majorBidi"/>
+      <w:b/>
+      <w:bCs/>
+      <w:color w:val="345A8A" w:themeColor="accent1" w:themeShade="B5"/>
+      <w:sz w:val="32"/>
+      <w:szCs w:val="32"/>
+      <w:lang w:val="es-ES_tradnl"/>
+    </w:rPr>
+  </w:style>
+  <w:style w:type="character" w:styleId="BookTitle">
+    <w:name w:val="Book Title"/>
+    <w:basedOn w:val="DefaultParagraphFont"/>
+    <w:uiPriority w:val="33"/>
+    <w:qFormat/>
+    <w:rsid w:val="003D14FC"/>
+    <w:rPr>
+      <w:b/>
+      <w:bCs/>
+      <w:smallCaps/>
+      <w:spacing w:val="5"/>
+    </w:rPr>
+  </w:style>
+  <w:style w:type="character" w:styleId="Hyperlink">
+    <w:name w:val="Hyperlink"/>
+    <w:basedOn w:val="DefaultParagraphFont"/>
+    <w:uiPriority w:val="99"/>
+    <w:unhideWhenUsed/>
+    <w:rsid w:val="00D2678C"/>
+    <w:rPr>
+      <w:color w:val="0000FF" w:themeColor="hyperlink"/>
+      <w:u w:val="single"/>
+    </w:rPr>
+  </w:style>
+  <w:style w:type="character" w:styleId="Emphasis">
+    <w:name w:val="Emphasis"/>
+    <w:basedOn w:val="DefaultParagraphFont"/>
+    <w:uiPriority w:val="20"/>
+    <w:qFormat/>
+    <w:rsid w:val="00370F77"/>
+    <w:rPr>
+      <w:i/>
+      <w:iCs/>
+    </w:rPr>
   </w:style>
 </w:styles>
 </file>

</xml_diff>